<commit_message>
Abschnitte zur JavaGUI zum Abschlussbericht hinzugefügt
</commit_message>
<xml_diff>
--- a/Abschlussbericht_RockyHockey_2020 - aktuell.docx
+++ b/Abschlussbericht_RockyHockey_2020 - aktuell.docx
@@ -1,6 +1,6 @@
 
 <file path=word/document.xml><?xml version="1.0" encoding="utf-8"?>
-<w:document xmlns:wpc="http://schemas.microsoft.com/office/word/2010/wordprocessingCanvas" xmlns:cx="http://schemas.microsoft.com/office/drawing/2014/chartex" xmlns:cx1="http://schemas.microsoft.com/office/drawing/2015/9/8/chartex" xmlns:cx2="http://schemas.microsoft.com/office/drawing/2015/10/21/chartex" xmlns:cx3="http://schemas.microsoft.com/office/drawing/2016/5/9/chartex" xmlns:cx4="http://schemas.microsoft.com/office/drawing/2016/5/10/chartex" xmlns:cx5="http://schemas.microsoft.com/office/drawing/2016/5/11/chartex" xmlns:cx6="http://schemas.microsoft.com/office/drawing/2016/5/12/chartex" xmlns:cx7="http://schemas.microsoft.com/office/drawing/2016/5/13/chartex" xmlns:cx8="http://schemas.microsoft.com/office/drawing/2016/5/14/chartex" xmlns:mc="http://schemas.openxmlformats.org/markup-compatibility/2006" xmlns:aink="http://schemas.microsoft.com/office/drawing/2016/ink" xmlns:am3d="http://schemas.microsoft.com/office/drawing/2017/model3d" xmlns:o="urn:schemas-microsoft-com:office:office" xmlns:r="http://schemas.openxmlformats.org/officeDocument/2006/relationships" xmlns:m="http://schemas.openxmlformats.org/officeDocument/2006/math" xmlns:v="urn:schemas-microsoft-com:vml" xmlns:wp14="http://schemas.microsoft.com/office/word/2010/wordprocessingDrawing" xmlns:wp="http://schemas.openxmlformats.org/drawingml/2006/wordprocessingDrawing" xmlns:w10="urn:schemas-microsoft-com:office:word" xmlns:w="http://schemas.openxmlformats.org/wordprocessingml/2006/main" xmlns:w14="http://schemas.microsoft.com/office/word/2010/wordml" xmlns:w15="http://schemas.microsoft.com/office/word/2012/wordml" xmlns:w16cex="http://schemas.microsoft.com/office/word/2018/wordml/cex" xmlns:w16cid="http://schemas.microsoft.com/office/word/2016/wordml/cid" xmlns:w16="http://schemas.microsoft.com/office/word/2018/wordml" xmlns:w16se="http://schemas.microsoft.com/office/word/2015/wordml/symex" xmlns:wpg="http://schemas.microsoft.com/office/word/2010/wordprocessingGroup" xmlns:wpi="http://schemas.microsoft.com/office/word/2010/wordprocessingInk" xmlns:wne="http://schemas.microsoft.com/office/word/2006/wordml" xmlns:wps="http://schemas.microsoft.com/office/word/2010/wordprocessingShape" mc:Ignorable="w14 w15 w16se w16cid w16 w16cex wp14">
+<w:document xmlns:wpc="http://schemas.microsoft.com/office/word/2010/wordprocessingCanvas" xmlns:cx="http://schemas.microsoft.com/office/drawing/2014/chartex" xmlns:cx1="http://schemas.microsoft.com/office/drawing/2015/9/8/chartex" xmlns:cx2="http://schemas.microsoft.com/office/drawing/2015/10/21/chartex" xmlns:cx3="http://schemas.microsoft.com/office/drawing/2016/5/9/chartex" xmlns:cx4="http://schemas.microsoft.com/office/drawing/2016/5/10/chartex" xmlns:cx5="http://schemas.microsoft.com/office/drawing/2016/5/11/chartex" xmlns:cx6="http://schemas.microsoft.com/office/drawing/2016/5/12/chartex" xmlns:cx7="http://schemas.microsoft.com/office/drawing/2016/5/13/chartex" xmlns:cx8="http://schemas.microsoft.com/office/drawing/2016/5/14/chartex" xmlns:mc="http://schemas.openxmlformats.org/markup-compatibility/2006" xmlns:aink="http://schemas.microsoft.com/office/drawing/2016/ink" xmlns:am3d="http://schemas.microsoft.com/office/drawing/2017/model3d" xmlns:o="urn:schemas-microsoft-com:office:office" xmlns:r="http://schemas.openxmlformats.org/officeDocument/2006/relationships" xmlns:m="http://schemas.openxmlformats.org/officeDocument/2006/math" xmlns:v="urn:schemas-microsoft-com:vml" xmlns:wp14="http://schemas.microsoft.com/office/word/2010/wordprocessingDrawing" xmlns:wp="http://schemas.openxmlformats.org/drawingml/2006/wordprocessingDrawing" xmlns:w10="urn:schemas-microsoft-com:office:word" xmlns:w="http://schemas.openxmlformats.org/wordprocessingml/2006/main" xmlns:w14="http://schemas.microsoft.com/office/word/2010/wordml" xmlns:w15="http://schemas.microsoft.com/office/word/2012/wordml" xmlns:w16cid="http://schemas.microsoft.com/office/word/2016/wordml/cid" xmlns:w16se="http://schemas.microsoft.com/office/word/2015/wordml/symex" xmlns:wpg="http://schemas.microsoft.com/office/word/2010/wordprocessingGroup" xmlns:wpi="http://schemas.microsoft.com/office/word/2010/wordprocessingInk" xmlns:wne="http://schemas.microsoft.com/office/word/2006/wordml" xmlns:wps="http://schemas.microsoft.com/office/word/2010/wordprocessingShape" mc:Ignorable="w14 w15 w16se w16cid wp14">
   <w:body>
     <w:p>
       <w:pPr>
@@ -126,7 +126,7 @@
               </wp:anchor>
             </w:drawing>
           </mc:Choice>
-          <mc:Fallback>
+          <mc:Fallback xmlns:w16cex="http://schemas.microsoft.com/office/word/2018/wordml/cex" xmlns:w16="http://schemas.microsoft.com/office/word/2018/wordml">
             <w:pict>
               <v:group w14:anchorId="1553CB63" id="Group 104435" o:spid="_x0000_s1026" style="position:absolute;margin-left:0;margin-top:12.85pt;width:362.25pt;height:.55pt;z-index:251659264;mso-position-horizontal:center;mso-position-horizontal-relative:margin" coordsize="46007,75" o:gfxdata="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">
                 <v:shape id="Shape 14" o:spid="_x0000_s1027" style="position:absolute;width:46007;height:0;visibility:visible;mso-wrap-style:square;v-text-anchor:top" coordsize="4600766,0" o:gfxdata="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" path="m,l4600766,e" filled="f" strokeweight=".21097mm">
@@ -249,7 +249,7 @@
               </wp:anchor>
             </w:drawing>
           </mc:Choice>
-          <mc:Fallback>
+          <mc:Fallback xmlns:w16cex="http://schemas.microsoft.com/office/word/2018/wordml/cex" xmlns:w16="http://schemas.microsoft.com/office/word/2018/wordml">
             <w:pict>
               <v:group w14:anchorId="28F0E3C8" id="Group 104436" o:spid="_x0000_s1026" style="position:absolute;margin-left:0;margin-top:.25pt;width:362.25pt;height:.55pt;z-index:251660288;mso-position-horizontal:center;mso-position-horizontal-relative:margin" coordsize="46007,75" o:gfxdata="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">
                 <v:shape id="Shape 18" o:spid="_x0000_s1027" style="position:absolute;width:46007;height:0;visibility:visible;mso-wrap-style:square;v-text-anchor:top" coordsize="4600766,0" o:gfxdata="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" path="m,l4600766,e" filled="f" strokeweight=".21097mm">
@@ -3218,7 +3218,7 @@
         <w:rPr>
           <w:noProof/>
         </w:rPr>
-        <w:instrText xml:space="preserve"> PAGEREF _Toc44850957 \h </w:instrText>
+        <w:instrText xml:space="preserve"> PAGEREF _Toc44852484 \h </w:instrText>
       </w:r>
       <w:r>
         <w:rPr>
@@ -3236,6 +3236,306 @@
           <w:noProof/>
         </w:rPr>
         <w:t>4</w:t>
+      </w:r>
+      <w:r>
+        <w:rPr>
+          <w:noProof/>
+        </w:rPr>
+        <w:fldChar w:fldCharType="end"/>
+      </w:r>
+    </w:p>
+    <w:p>
+      <w:pPr>
+        <w:pStyle w:val="Abbildungsverzeichnis"/>
+        <w:tabs>
+          <w:tab w:val="right" w:leader="dot" w:pos="9016"/>
+        </w:tabs>
+        <w:rPr>
+          <w:rFonts w:eastAsiaTheme="minorEastAsia"/>
+          <w:noProof/>
+          <w:lang w:val="de-DE" w:eastAsia="de-DE"/>
+        </w:rPr>
+      </w:pPr>
+      <w:r>
+        <w:rPr>
+          <w:noProof/>
+        </w:rPr>
+        <w:t>Abbildung 2: Display mit Java GUI (Quelle: Eigene Abbildung)</w:t>
+      </w:r>
+      <w:r>
+        <w:rPr>
+          <w:noProof/>
+        </w:rPr>
+        <w:tab/>
+      </w:r>
+      <w:r>
+        <w:rPr>
+          <w:noProof/>
+        </w:rPr>
+        <w:fldChar w:fldCharType="begin"/>
+      </w:r>
+      <w:r>
+        <w:rPr>
+          <w:noProof/>
+        </w:rPr>
+        <w:instrText xml:space="preserve"> PAGEREF _Toc44852485 \h </w:instrText>
+      </w:r>
+      <w:r>
+        <w:rPr>
+          <w:noProof/>
+        </w:rPr>
+      </w:r>
+      <w:r>
+        <w:rPr>
+          <w:noProof/>
+        </w:rPr>
+        <w:fldChar w:fldCharType="separate"/>
+      </w:r>
+      <w:r>
+        <w:rPr>
+          <w:noProof/>
+        </w:rPr>
+        <w:t>7</w:t>
+      </w:r>
+      <w:r>
+        <w:rPr>
+          <w:noProof/>
+        </w:rPr>
+        <w:fldChar w:fldCharType="end"/>
+      </w:r>
+    </w:p>
+    <w:p>
+      <w:pPr>
+        <w:pStyle w:val="Abbildungsverzeichnis"/>
+        <w:tabs>
+          <w:tab w:val="right" w:leader="dot" w:pos="9016"/>
+        </w:tabs>
+        <w:rPr>
+          <w:rFonts w:eastAsiaTheme="minorEastAsia"/>
+          <w:noProof/>
+          <w:lang w:val="de-DE" w:eastAsia="de-DE"/>
+        </w:rPr>
+      </w:pPr>
+      <w:r>
+        <w:rPr>
+          <w:noProof/>
+        </w:rPr>
+        <w:t>Abbildung 3: Sensor der Lichtschranke (Quelle: Eigene Abbildung)</w:t>
+      </w:r>
+      <w:r>
+        <w:rPr>
+          <w:noProof/>
+        </w:rPr>
+        <w:tab/>
+      </w:r>
+      <w:r>
+        <w:rPr>
+          <w:noProof/>
+        </w:rPr>
+        <w:fldChar w:fldCharType="begin"/>
+      </w:r>
+      <w:r>
+        <w:rPr>
+          <w:noProof/>
+        </w:rPr>
+        <w:instrText xml:space="preserve"> PAGEREF _Toc44852486 \h </w:instrText>
+      </w:r>
+      <w:r>
+        <w:rPr>
+          <w:noProof/>
+        </w:rPr>
+      </w:r>
+      <w:r>
+        <w:rPr>
+          <w:noProof/>
+        </w:rPr>
+        <w:fldChar w:fldCharType="separate"/>
+      </w:r>
+      <w:r>
+        <w:rPr>
+          <w:noProof/>
+        </w:rPr>
+        <w:t>7</w:t>
+      </w:r>
+      <w:r>
+        <w:rPr>
+          <w:noProof/>
+        </w:rPr>
+        <w:fldChar w:fldCharType="end"/>
+      </w:r>
+    </w:p>
+    <w:p>
+      <w:pPr>
+        <w:pStyle w:val="Abbildungsverzeichnis"/>
+        <w:tabs>
+          <w:tab w:val="right" w:leader="dot" w:pos="9016"/>
+        </w:tabs>
+        <w:rPr>
+          <w:rFonts w:eastAsiaTheme="minorEastAsia"/>
+          <w:noProof/>
+          <w:lang w:val="de-DE" w:eastAsia="de-DE"/>
+        </w:rPr>
+      </w:pPr>
+      <w:r>
+        <w:rPr>
+          <w:noProof/>
+        </w:rPr>
+        <w:t>Abbildung 4: Raspberry Pi 3 Pins (Quelle: raspberrypi.org/documentation/usage/gpio, 2020)</w:t>
+      </w:r>
+      <w:r>
+        <w:rPr>
+          <w:noProof/>
+        </w:rPr>
+        <w:tab/>
+      </w:r>
+      <w:r>
+        <w:rPr>
+          <w:noProof/>
+        </w:rPr>
+        <w:fldChar w:fldCharType="begin"/>
+      </w:r>
+      <w:r>
+        <w:rPr>
+          <w:noProof/>
+        </w:rPr>
+        <w:instrText xml:space="preserve"> PAGEREF _Toc44852487 \h </w:instrText>
+      </w:r>
+      <w:r>
+        <w:rPr>
+          <w:noProof/>
+        </w:rPr>
+      </w:r>
+      <w:r>
+        <w:rPr>
+          <w:noProof/>
+        </w:rPr>
+        <w:fldChar w:fldCharType="separate"/>
+      </w:r>
+      <w:r>
+        <w:rPr>
+          <w:noProof/>
+        </w:rPr>
+        <w:t>7</w:t>
+      </w:r>
+      <w:r>
+        <w:rPr>
+          <w:noProof/>
+        </w:rPr>
+        <w:fldChar w:fldCharType="end"/>
+      </w:r>
+    </w:p>
+    <w:p>
+      <w:pPr>
+        <w:pStyle w:val="Abbildungsverzeichnis"/>
+        <w:tabs>
+          <w:tab w:val="right" w:leader="dot" w:pos="9016"/>
+        </w:tabs>
+        <w:rPr>
+          <w:rFonts w:eastAsiaTheme="minorEastAsia"/>
+          <w:noProof/>
+          <w:lang w:val="de-DE" w:eastAsia="de-DE"/>
+        </w:rPr>
+      </w:pPr>
+      <w:r>
+        <w:rPr>
+          <w:noProof/>
+        </w:rPr>
+        <w:t>Abbildung 5: Schaltplan der verwendeten Module (Quelle: Eigene Abbildung)</w:t>
+      </w:r>
+      <w:r>
+        <w:rPr>
+          <w:noProof/>
+        </w:rPr>
+        <w:tab/>
+      </w:r>
+      <w:r>
+        <w:rPr>
+          <w:noProof/>
+        </w:rPr>
+        <w:fldChar w:fldCharType="begin"/>
+      </w:r>
+      <w:r>
+        <w:rPr>
+          <w:noProof/>
+        </w:rPr>
+        <w:instrText xml:space="preserve"> PAGEREF _Toc44852488 \h </w:instrText>
+      </w:r>
+      <w:r>
+        <w:rPr>
+          <w:noProof/>
+        </w:rPr>
+      </w:r>
+      <w:r>
+        <w:rPr>
+          <w:noProof/>
+        </w:rPr>
+        <w:fldChar w:fldCharType="separate"/>
+      </w:r>
+      <w:r>
+        <w:rPr>
+          <w:noProof/>
+        </w:rPr>
+        <w:t>8</w:t>
+      </w:r>
+      <w:r>
+        <w:rPr>
+          <w:noProof/>
+        </w:rPr>
+        <w:fldChar w:fldCharType="end"/>
+      </w:r>
+    </w:p>
+    <w:p>
+      <w:pPr>
+        <w:pStyle w:val="Abbildungsverzeichnis"/>
+        <w:tabs>
+          <w:tab w:val="right" w:leader="dot" w:pos="9016"/>
+        </w:tabs>
+        <w:rPr>
+          <w:rFonts w:eastAsiaTheme="minorEastAsia"/>
+          <w:noProof/>
+          <w:lang w:val="de-DE" w:eastAsia="de-DE"/>
+        </w:rPr>
+      </w:pPr>
+      <w:r>
+        <w:rPr>
+          <w:noProof/>
+        </w:rPr>
+        <w:t>Abbildung 6: MVC Pattern (Quelle: de.wikipedia.org/wiki/Model_View_Controller, 2010)</w:t>
+      </w:r>
+      <w:r>
+        <w:rPr>
+          <w:noProof/>
+        </w:rPr>
+        <w:tab/>
+      </w:r>
+      <w:r>
+        <w:rPr>
+          <w:noProof/>
+        </w:rPr>
+        <w:fldChar w:fldCharType="begin"/>
+      </w:r>
+      <w:r>
+        <w:rPr>
+          <w:noProof/>
+        </w:rPr>
+        <w:instrText xml:space="preserve"> PAGEREF _Toc44852489 \h </w:instrText>
+      </w:r>
+      <w:r>
+        <w:rPr>
+          <w:noProof/>
+        </w:rPr>
+      </w:r>
+      <w:r>
+        <w:rPr>
+          <w:noProof/>
+        </w:rPr>
+        <w:fldChar w:fldCharType="separate"/>
+      </w:r>
+      <w:r>
+        <w:rPr>
+          <w:noProof/>
+        </w:rPr>
+        <w:t>8</w:t>
       </w:r>
       <w:r>
         <w:rPr>
@@ -3437,7 +3737,7 @@
       <w:bookmarkStart w:id="4" w:name="_Toc11173168"/>
       <w:bookmarkStart w:id="5" w:name="_Toc11173522"/>
       <w:bookmarkStart w:id="6" w:name="_Toc11178404"/>
-      <w:bookmarkStart w:id="7" w:name="_Toc44850957"/>
+      <w:bookmarkStart w:id="7" w:name="_Toc44852484"/>
       <w:r>
         <w:t xml:space="preserve">Abbildung </w:t>
       </w:r>
@@ -3460,13 +3760,7 @@
         <w:fldChar w:fldCharType="end"/>
       </w:r>
       <w:r>
-        <w:t xml:space="preserve">: </w:t>
-      </w:r>
-      <w:r>
-        <w:t xml:space="preserve">ABBILDUNGSBEISPIEL: </w:t>
-      </w:r>
-      <w:r>
-        <w:t>Natürliche</w:t>
+        <w:t>: ABBILDUNGSBEISPIEL: Natürliche</w:t>
       </w:r>
       <w:r>
         <w:t xml:space="preserve"> Nervenzelle (Quelle: Lukas Mertens, 2018)</w:t>
@@ -3875,7 +4169,21 @@
         <w:rPr>
           <w:lang w:val="de-DE"/>
         </w:rPr>
-        <w:t>Bei der Kamera handelt es sich um eine Playstation 3 Eye Kamera die via Motion-Tracking das Spiel aufzeichnet.</w:t>
+        <w:t xml:space="preserve">Bei der Kamera handelt es sich um eine Playstation 3 Eye </w:t>
+      </w:r>
+      <w:proofErr w:type="gramStart"/>
+      <w:r>
+        <w:rPr>
+          <w:lang w:val="de-DE"/>
+        </w:rPr>
+        <w:t>Kamera</w:t>
+      </w:r>
+      <w:proofErr w:type="gramEnd"/>
+      <w:r>
+        <w:rPr>
+          <w:lang w:val="de-DE"/>
+        </w:rPr>
+        <w:t xml:space="preserve"> die via Motion-Tracking das Spiel aufzeichnet.</w:t>
       </w:r>
       <w:r>
         <w:rPr>
@@ -4251,12 +4559,653 @@
           <w:color w:val="FF0000"/>
         </w:rPr>
       </w:pPr>
-      <w:r>
+    </w:p>
+    <w:p>
+      <w:r>
+        <w:t>Die grafische Benutzeroberfläche des Air Hockey Tischs läuft auf einem Raspberry Pi 3 Model B+ und wird über HDMI auf einem Display, welches am Tisch montiert ist für den Spieler dargestellt.</w:t>
+      </w:r>
+      <w:bookmarkStart w:id="12" w:name="_GoBack"/>
+      <w:bookmarkEnd w:id="12"/>
+    </w:p>
+    <w:p>
+      <w:pPr>
+        <w:keepNext/>
+      </w:pPr>
+      <w:r>
+        <w:rPr>
+          <w:noProof/>
+        </w:rPr>
+        <w:drawing>
+          <wp:inline distT="0" distB="0" distL="0" distR="0" wp14:anchorId="34B1CC9A" wp14:editId="2402FB8D">
+            <wp:extent cx="2281879" cy="1361440"/>
+            <wp:effectExtent l="0" t="0" r="4445" b="0"/>
+            <wp:docPr id="3" name="Grafik 3"/>
+            <wp:cNvGraphicFramePr>
+              <a:graphicFrameLocks xmlns:a="http://schemas.openxmlformats.org/drawingml/2006/main" noChangeAspect="1"/>
+            </wp:cNvGraphicFramePr>
+            <a:graphic xmlns:a="http://schemas.openxmlformats.org/drawingml/2006/main">
+              <a:graphicData uri="http://schemas.openxmlformats.org/drawingml/2006/picture">
+                <pic:pic xmlns:pic="http://schemas.openxmlformats.org/drawingml/2006/picture">
+                  <pic:nvPicPr>
+                    <pic:cNvPr id="0" name="Picture 1"/>
+                    <pic:cNvPicPr>
+                      <a:picLocks noChangeAspect="1" noChangeArrowheads="1"/>
+                    </pic:cNvPicPr>
+                  </pic:nvPicPr>
+                  <pic:blipFill>
+                    <a:blip r:embed="rId21" cstate="print">
+                      <a:extLst>
+                        <a:ext uri="{28A0092B-C50C-407E-A947-70E740481C1C}">
+                          <a14:useLocalDpi xmlns:a14="http://schemas.microsoft.com/office/drawing/2010/main" val="0"/>
+                        </a:ext>
+                      </a:extLst>
+                    </a:blip>
+                    <a:srcRect/>
+                    <a:stretch>
+                      <a:fillRect/>
+                    </a:stretch>
+                  </pic:blipFill>
+                  <pic:spPr bwMode="auto">
+                    <a:xfrm>
+                      <a:off x="0" y="0"/>
+                      <a:ext cx="2281879" cy="1361440"/>
+                    </a:xfrm>
+                    <a:prstGeom prst="rect">
+                      <a:avLst/>
+                    </a:prstGeom>
+                    <a:noFill/>
+                    <a:ln>
+                      <a:noFill/>
+                    </a:ln>
+                  </pic:spPr>
+                </pic:pic>
+              </a:graphicData>
+            </a:graphic>
+          </wp:inline>
+        </w:drawing>
+      </w:r>
+    </w:p>
+    <w:p>
+      <w:pPr>
+        <w:pStyle w:val="Beschriftung"/>
+      </w:pPr>
+      <w:bookmarkStart w:id="13" w:name="_Toc44852485"/>
+      <w:r>
+        <w:t xml:space="preserve">Abbildung </w:t>
+      </w:r>
+      <w:r>
+        <w:fldChar w:fldCharType="begin"/>
+      </w:r>
+      <w:r>
+        <w:instrText xml:space="preserve"> SEQ Abbildung \* ARABIC </w:instrText>
+      </w:r>
+      <w:r>
+        <w:fldChar w:fldCharType="separate"/>
+      </w:r>
+      <w:r>
+        <w:rPr>
+          <w:noProof/>
+        </w:rPr>
+        <w:t>2</w:t>
+      </w:r>
+      <w:r>
+        <w:fldChar w:fldCharType="end"/>
+      </w:r>
+      <w:r>
+        <w:t>: Display mit Java GUI (Quelle: Eigene Abbildung)</w:t>
+      </w:r>
+      <w:bookmarkEnd w:id="13"/>
+    </w:p>
+    <w:p>
+      <w:r>
+        <w:t>Die Oberfläche zeigt die Scores des Spielers und des Roboters, sowie die verbleibende Spielzeit am oberen Bildrand an. Es gibt Optionen zum Starten, Neustarten, Stummschalten und Beenden des Spiels. Die Tore werden über zwei Lichtschranken gezählt, welche im Tor verbaut sind.</w:t>
+      </w:r>
+    </w:p>
+    <w:p>
+      <w:pPr>
+        <w:keepNext/>
+      </w:pPr>
+      <w:r>
+        <w:rPr>
+          <w:noProof/>
+        </w:rPr>
+        <w:drawing>
+          <wp:inline distT="0" distB="0" distL="0" distR="0" wp14:anchorId="21790E44" wp14:editId="3C250977">
+            <wp:extent cx="2484344" cy="1360800"/>
+            <wp:effectExtent l="0" t="0" r="0" b="0"/>
+            <wp:docPr id="1" name="Grafik 1"/>
+            <wp:cNvGraphicFramePr>
+              <a:graphicFrameLocks xmlns:a="http://schemas.openxmlformats.org/drawingml/2006/main" noChangeAspect="1"/>
+            </wp:cNvGraphicFramePr>
+            <a:graphic xmlns:a="http://schemas.openxmlformats.org/drawingml/2006/main">
+              <a:graphicData uri="http://schemas.openxmlformats.org/drawingml/2006/picture">
+                <pic:pic xmlns:pic="http://schemas.openxmlformats.org/drawingml/2006/picture">
+                  <pic:nvPicPr>
+                    <pic:cNvPr id="1" name=""/>
+                    <pic:cNvPicPr/>
+                  </pic:nvPicPr>
+                  <pic:blipFill rotWithShape="1">
+                    <a:blip r:embed="rId22"/>
+                    <a:srcRect t="1103" b="1516"/>
+                    <a:stretch/>
+                  </pic:blipFill>
+                  <pic:spPr bwMode="auto">
+                    <a:xfrm>
+                      <a:off x="0" y="0"/>
+                      <a:ext cx="2484344" cy="1360800"/>
+                    </a:xfrm>
+                    <a:prstGeom prst="rect">
+                      <a:avLst/>
+                    </a:prstGeom>
+                    <a:ln>
+                      <a:noFill/>
+                    </a:ln>
+                    <a:extLst>
+                      <a:ext uri="{53640926-AAD7-44D8-BBD7-CCE9431645EC}">
+                        <a14:shadowObscured xmlns:a14="http://schemas.microsoft.com/office/drawing/2010/main"/>
+                      </a:ext>
+                    </a:extLst>
+                  </pic:spPr>
+                </pic:pic>
+              </a:graphicData>
+            </a:graphic>
+          </wp:inline>
+        </w:drawing>
+      </w:r>
+    </w:p>
+    <w:p>
+      <w:pPr>
+        <w:pStyle w:val="Beschriftung"/>
+      </w:pPr>
+      <w:bookmarkStart w:id="14" w:name="_Toc44852486"/>
+      <w:r>
+        <w:t xml:space="preserve">Abbildung </w:t>
+      </w:r>
+      <w:r>
+        <w:fldChar w:fldCharType="begin"/>
+      </w:r>
+      <w:r>
+        <w:instrText xml:space="preserve"> SEQ Abbildung \* ARABIC </w:instrText>
+      </w:r>
+      <w:r>
+        <w:fldChar w:fldCharType="separate"/>
+      </w:r>
+      <w:r>
+        <w:rPr>
+          <w:noProof/>
+        </w:rPr>
+        <w:t>3</w:t>
+      </w:r>
+      <w:r>
+        <w:fldChar w:fldCharType="end"/>
+      </w:r>
+      <w:r>
+        <w:t>: Sensor der Lichtschrank</w:t>
+      </w:r>
+      <w:r>
+        <w:t>e</w:t>
+      </w:r>
+      <w:r>
+        <w:t xml:space="preserve"> (Quelle: Eigene Abbildung)</w:t>
+      </w:r>
+      <w:bookmarkEnd w:id="14"/>
+    </w:p>
+    <w:p>
+      <w:pPr>
+        <w:keepNext/>
+      </w:pPr>
+      <w:r>
+        <w:rPr>
+          <w:noProof/>
+        </w:rPr>
+        <w:drawing>
+          <wp:inline distT="0" distB="0" distL="0" distR="0" wp14:anchorId="73E8EDFF" wp14:editId="45BC9040">
+            <wp:extent cx="5220519" cy="2997200"/>
+            <wp:effectExtent l="0" t="0" r="0" b="0"/>
+            <wp:docPr id="5" name="Grafik 5" descr="GPIO pins"/>
+            <wp:cNvGraphicFramePr>
+              <a:graphicFrameLocks xmlns:a="http://schemas.openxmlformats.org/drawingml/2006/main" noChangeAspect="1"/>
+            </wp:cNvGraphicFramePr>
+            <a:graphic xmlns:a="http://schemas.openxmlformats.org/drawingml/2006/main">
+              <a:graphicData uri="http://schemas.openxmlformats.org/drawingml/2006/picture">
+                <pic:pic xmlns:pic="http://schemas.openxmlformats.org/drawingml/2006/picture">
+                  <pic:nvPicPr>
+                    <pic:cNvPr id="0" name="Picture 5" descr="GPIO pins"/>
+                    <pic:cNvPicPr>
+                      <a:picLocks noChangeAspect="1" noChangeArrowheads="1"/>
+                    </pic:cNvPicPr>
+                  </pic:nvPicPr>
+                  <pic:blipFill>
+                    <a:blip r:embed="rId23" cstate="print">
+                      <a:extLst>
+                        <a:ext uri="{28A0092B-C50C-407E-A947-70E740481C1C}">
+                          <a14:useLocalDpi xmlns:a14="http://schemas.microsoft.com/office/drawing/2010/main" val="0"/>
+                        </a:ext>
+                      </a:extLst>
+                    </a:blip>
+                    <a:srcRect/>
+                    <a:stretch>
+                      <a:fillRect/>
+                    </a:stretch>
+                  </pic:blipFill>
+                  <pic:spPr bwMode="auto">
+                    <a:xfrm>
+                      <a:off x="0" y="0"/>
+                      <a:ext cx="5228009" cy="3001500"/>
+                    </a:xfrm>
+                    <a:prstGeom prst="rect">
+                      <a:avLst/>
+                    </a:prstGeom>
+                    <a:noFill/>
+                    <a:ln>
+                      <a:noFill/>
+                    </a:ln>
+                  </pic:spPr>
+                </pic:pic>
+              </a:graphicData>
+            </a:graphic>
+          </wp:inline>
+        </w:drawing>
+      </w:r>
+    </w:p>
+    <w:p>
+      <w:pPr>
+        <w:pStyle w:val="Beschriftung"/>
+      </w:pPr>
+      <w:bookmarkStart w:id="15" w:name="_Toc44852487"/>
+      <w:r>
+        <w:t xml:space="preserve">Abbildung </w:t>
+      </w:r>
+      <w:r>
+        <w:fldChar w:fldCharType="begin"/>
+      </w:r>
+      <w:r>
+        <w:instrText xml:space="preserve"> SEQ Abbildung \* ARABIC </w:instrText>
+      </w:r>
+      <w:r>
+        <w:fldChar w:fldCharType="separate"/>
+      </w:r>
+      <w:r>
+        <w:rPr>
+          <w:noProof/>
+        </w:rPr>
+        <w:t>4</w:t>
+      </w:r>
+      <w:r>
+        <w:fldChar w:fldCharType="end"/>
+      </w:r>
+      <w:r>
+        <w:t>: Raspberry Pi 3 Pins (Quelle: raspberrypi.org/documentation/usage/gpio, 2020)</w:t>
+      </w:r>
+      <w:bookmarkEnd w:id="15"/>
+    </w:p>
+    <w:p>
+      <w:r>
+        <w:lastRenderedPageBreak/>
+        <w:t>Verwendete Pins:</w:t>
+      </w:r>
+    </w:p>
+    <w:p>
+      <w:r>
+        <w:t>Pin 2 (5V power), Pin 29 (GPIO 5), Pin 31 (GPIO 6), Pin 39 (Ground)</w:t>
+      </w:r>
+    </w:p>
+    <w:p>
+      <w:r>
+        <w:t>Über die GPIO Pins 5 und 6 sind die beiden Lichtschranken verbunden.</w:t>
+      </w:r>
+    </w:p>
+    <w:p>
+      <w:pPr>
+        <w:keepNext/>
+      </w:pPr>
+      <w:r>
+        <w:rPr>
+          <w:noProof/>
+        </w:rPr>
+        <w:drawing>
+          <wp:inline distT="0" distB="0" distL="0" distR="0" wp14:anchorId="6313F7F0" wp14:editId="101B8F67">
+            <wp:extent cx="5730240" cy="2443480"/>
+            <wp:effectExtent l="0" t="0" r="3810" b="0"/>
+            <wp:docPr id="6" name="Grafik 6"/>
+            <wp:cNvGraphicFramePr>
+              <a:graphicFrameLocks xmlns:a="http://schemas.openxmlformats.org/drawingml/2006/main" noChangeAspect="1"/>
+            </wp:cNvGraphicFramePr>
+            <a:graphic xmlns:a="http://schemas.openxmlformats.org/drawingml/2006/main">
+              <a:graphicData uri="http://schemas.openxmlformats.org/drawingml/2006/picture">
+                <pic:pic xmlns:pic="http://schemas.openxmlformats.org/drawingml/2006/picture">
+                  <pic:nvPicPr>
+                    <pic:cNvPr id="0" name="Picture 7"/>
+                    <pic:cNvPicPr>
+                      <a:picLocks noChangeAspect="1" noChangeArrowheads="1"/>
+                    </pic:cNvPicPr>
+                  </pic:nvPicPr>
+                  <pic:blipFill>
+                    <a:blip r:embed="rId24">
+                      <a:extLst>
+                        <a:ext uri="{28A0092B-C50C-407E-A947-70E740481C1C}">
+                          <a14:useLocalDpi xmlns:a14="http://schemas.microsoft.com/office/drawing/2010/main" val="0"/>
+                        </a:ext>
+                      </a:extLst>
+                    </a:blip>
+                    <a:srcRect/>
+                    <a:stretch>
+                      <a:fillRect/>
+                    </a:stretch>
+                  </pic:blipFill>
+                  <pic:spPr bwMode="auto">
+                    <a:xfrm>
+                      <a:off x="0" y="0"/>
+                      <a:ext cx="5730240" cy="2443480"/>
+                    </a:xfrm>
+                    <a:prstGeom prst="rect">
+                      <a:avLst/>
+                    </a:prstGeom>
+                    <a:noFill/>
+                    <a:ln>
+                      <a:noFill/>
+                    </a:ln>
+                  </pic:spPr>
+                </pic:pic>
+              </a:graphicData>
+            </a:graphic>
+          </wp:inline>
+        </w:drawing>
+      </w:r>
+    </w:p>
+    <w:p>
+      <w:pPr>
+        <w:pStyle w:val="Beschriftung"/>
+      </w:pPr>
+      <w:bookmarkStart w:id="16" w:name="_Toc44852488"/>
+      <w:r>
+        <w:t xml:space="preserve">Abbildung </w:t>
+      </w:r>
+      <w:r>
+        <w:fldChar w:fldCharType="begin"/>
+      </w:r>
+      <w:r>
+        <w:instrText xml:space="preserve"> SEQ Abbildung \* ARABIC </w:instrText>
+      </w:r>
+      <w:r>
+        <w:fldChar w:fldCharType="separate"/>
+      </w:r>
+      <w:r>
+        <w:rPr>
+          <w:noProof/>
+        </w:rPr>
+        <w:t>5</w:t>
+      </w:r>
+      <w:r>
+        <w:fldChar w:fldCharType="end"/>
+      </w:r>
+      <w:r>
+        <w:t>: Schaltplan der verwendeten Module (Quelle: Eigene Abbildung)</w:t>
+      </w:r>
+      <w:bookmarkEnd w:id="16"/>
+    </w:p>
+    <w:p>
+      <w:r>
+        <w:t>Die Controller der Lichtschranken sind über ein Breadboard mit dem Raspberry Pi verbunden.</w:t>
+      </w:r>
+    </w:p>
+    <w:p>
+      <w:r>
+        <w:t>Hardware Troubleshooting:</w:t>
+      </w:r>
+    </w:p>
+    <w:p>
+      <w:pPr>
+        <w:pStyle w:val="Listenabsatz"/>
+        <w:numPr>
+          <w:ilvl w:val="0"/>
+          <w:numId w:val="3"/>
+        </w:numPr>
+      </w:pPr>
+      <w:r>
+        <w:t>kein Sound: Lautsprecher muss über AUX Klinkenstecker verbunden sein und Audio muss auf “analog” in Raspbian umgestellt werden</w:t>
+      </w:r>
+    </w:p>
+    <w:p>
+      <w:pPr>
+        <w:pStyle w:val="Listenabsatz"/>
+        <w:numPr>
+          <w:ilvl w:val="0"/>
+          <w:numId w:val="3"/>
+        </w:numPr>
+      </w:pPr>
+      <w:r>
+        <w:t>kein Bild: Raspberry Pi muss über HDMI mit dem Display verbunden sein und der Raspberry Pi und das Display müssen mit Strom versorgt werden (empfohlen 5V / 2,5 A)</w:t>
+      </w:r>
+    </w:p>
+    <w:p>
+      <w:pPr>
+        <w:pStyle w:val="Listenabsatz"/>
+      </w:pPr>
+      <w:r>
+        <w:t>Raspberry muss nach Start kurz grün aufleuchten, sonst ist die Spannung zu gering</w:t>
+      </w:r>
+    </w:p>
+    <w:p>
+      <w:pPr>
+        <w:pStyle w:val="Listenabsatz"/>
+        <w:numPr>
+          <w:ilvl w:val="0"/>
+          <w:numId w:val="3"/>
+        </w:numPr>
+      </w:pPr>
+      <w:r>
+        <w:t>keine Interaktion möglich: Maus und Tastatur über USB Ports verbinden (kein Touchscreen)</w:t>
+      </w:r>
+    </w:p>
+    <w:p>
+      <w:pPr>
+        <w:pStyle w:val="Listenabsatz"/>
+        <w:ind w:left="0"/>
+      </w:pPr>
+    </w:p>
+    <w:p>
+      <w:pPr>
+        <w:pStyle w:val="Listenabsatz"/>
+        <w:ind w:left="0"/>
+      </w:pPr>
+      <w:r>
+        <w:t>Die Benutzeroberfläche wurde in Java Swing entwickelt und nach dem Model-View-Controller Software-Pattern umgesetzt. Die Hauptklasse “Main” erzeugt ein “Controller” Objekt, welches Singleton-Objekte für die Klassen “Gui”, “Audio” und “HardwareIO” erzeugt.</w:t>
+      </w:r>
+    </w:p>
+    <w:p>
+      <w:pPr>
+        <w:pStyle w:val="Listenabsatz"/>
+        <w:ind w:left="0"/>
+      </w:pPr>
+    </w:p>
+    <w:p>
+      <w:pPr>
+        <w:pStyle w:val="Listenabsatz"/>
+        <w:keepNext/>
+        <w:ind w:left="0"/>
+      </w:pPr>
+      <w:r>
+        <w:rPr>
+          <w:noProof/>
+        </w:rPr>
+        <w:drawing>
+          <wp:inline distT="0" distB="0" distL="0" distR="0" wp14:anchorId="0C591466" wp14:editId="50704673">
+            <wp:extent cx="2484000" cy="1134945"/>
+            <wp:effectExtent l="0" t="0" r="0" b="8255"/>
+            <wp:docPr id="7" name="Grafik 7" descr="Model View Controller – Wikipedia"/>
+            <wp:cNvGraphicFramePr>
+              <a:graphicFrameLocks xmlns:a="http://schemas.openxmlformats.org/drawingml/2006/main" noChangeAspect="1"/>
+            </wp:cNvGraphicFramePr>
+            <a:graphic xmlns:a="http://schemas.openxmlformats.org/drawingml/2006/main">
+              <a:graphicData uri="http://schemas.openxmlformats.org/drawingml/2006/picture">
+                <pic:pic xmlns:pic="http://schemas.openxmlformats.org/drawingml/2006/picture">
+                  <pic:nvPicPr>
+                    <pic:cNvPr id="0" name="Picture 8" descr="Model View Controller – Wikipedia"/>
+                    <pic:cNvPicPr>
+                      <a:picLocks noChangeAspect="1" noChangeArrowheads="1"/>
+                    </pic:cNvPicPr>
+                  </pic:nvPicPr>
+                  <pic:blipFill>
+                    <a:blip r:embed="rId25" cstate="print">
+                      <a:extLst>
+                        <a:ext uri="{28A0092B-C50C-407E-A947-70E740481C1C}">
+                          <a14:useLocalDpi xmlns:a14="http://schemas.microsoft.com/office/drawing/2010/main" val="0"/>
+                        </a:ext>
+                      </a:extLst>
+                    </a:blip>
+                    <a:srcRect/>
+                    <a:stretch>
+                      <a:fillRect/>
+                    </a:stretch>
+                  </pic:blipFill>
+                  <pic:spPr bwMode="auto">
+                    <a:xfrm>
+                      <a:off x="0" y="0"/>
+                      <a:ext cx="2484000" cy="1134945"/>
+                    </a:xfrm>
+                    <a:prstGeom prst="rect">
+                      <a:avLst/>
+                    </a:prstGeom>
+                    <a:noFill/>
+                    <a:ln>
+                      <a:noFill/>
+                    </a:ln>
+                  </pic:spPr>
+                </pic:pic>
+              </a:graphicData>
+            </a:graphic>
+          </wp:inline>
+        </w:drawing>
+      </w:r>
+    </w:p>
+    <w:p>
+      <w:pPr>
+        <w:pStyle w:val="Beschriftung"/>
+      </w:pPr>
+      <w:bookmarkStart w:id="17" w:name="_Toc44852489"/>
+      <w:r>
+        <w:t xml:space="preserve">Abbildung </w:t>
+      </w:r>
+      <w:r>
+        <w:fldChar w:fldCharType="begin"/>
+      </w:r>
+      <w:r>
+        <w:instrText xml:space="preserve"> SEQ Abbildung \* ARABIC </w:instrText>
+      </w:r>
+      <w:r>
+        <w:fldChar w:fldCharType="separate"/>
+      </w:r>
+      <w:r>
+        <w:rPr>
+          <w:noProof/>
+        </w:rPr>
+        <w:t>6</w:t>
+      </w:r>
+      <w:r>
+        <w:fldChar w:fldCharType="end"/>
+      </w:r>
+      <w:r>
+        <w:t>: MVC Pattern (</w:t>
+      </w:r>
+      <w:r>
+        <w:t xml:space="preserve">Quelle: </w:t>
+      </w:r>
+      <w:r>
+        <w:t>de.wikipedia.org/wiki/Model_View_Controller</w:t>
+      </w:r>
+      <w:r>
+        <w:t>, 2010)</w:t>
+      </w:r>
+      <w:bookmarkEnd w:id="17"/>
+    </w:p>
+    <w:p>
+      <w:pPr>
+        <w:pStyle w:val="Listenabsatz"/>
+        <w:ind w:left="0"/>
+      </w:pPr>
+      <w:r>
+        <w:t>Die Klasse “Audio” erzeugt mehrere “AudioThreads” damit Sounds gleichzeitig abgespielt werden können (zum Beispiel Hintergrundmusik und Scoresounds). Die Klasse “ResourceLoader” ist eine Hilfsklasse die Bilder und Audioquellen als InputStream lädt. Diese wird dafür benötigt um Ressourcen in der exportierten .jar Datei zu laden.</w:t>
+      </w:r>
+    </w:p>
+    <w:p>
+      <w:r>
+        <w:lastRenderedPageBreak/>
+        <w:t xml:space="preserve">Die Java GUI wird als .jar Datei exportiert und in das Verzeichnis </w:t>
+      </w:r>
+      <w:r>
+        <w:rPr>
+          <w:color w:val="00B050"/>
+        </w:rPr>
+        <w:t>/home/pi</w:t>
+      </w:r>
+      <w:r>
+        <w:rPr>
+          <w:color w:val="A6A6A6" w:themeColor="background1" w:themeShade="A6"/>
+        </w:rPr>
+        <w:t xml:space="preserve"> </w:t>
+      </w:r>
+      <w:r>
+        <w:t xml:space="preserve">abgelegt. Es wurde ein Autostart Script für die </w:t>
+      </w:r>
+      <w:r>
+        <w:rPr>
+          <w:color w:val="00B050"/>
+        </w:rPr>
+        <w:t>JavaGUI.jar</w:t>
+      </w:r>
+      <w:r>
+        <w:rPr>
+          <w:color w:val="00B050"/>
+        </w:rPr>
+        <w:t xml:space="preserve"> </w:t>
+      </w:r>
+      <w:r>
+        <w:t>erstellt. Solange der Name der Datei gleich bleibt, funktioniert das Autostart Script weiterhin, wenn die GUI überarbeitet wurde. Nach einem Neustart öffnet sich die GUI nach einem Delay von 10 Sekunden automatisch.</w:t>
+      </w:r>
+      <w:r>
+        <w:br/>
+        <w:t xml:space="preserve">Manuell kann sie mit dem Befehl </w:t>
+      </w:r>
+      <w:r>
+        <w:rPr>
+          <w:color w:val="00B050"/>
+        </w:rPr>
+        <w:t xml:space="preserve">java -jar JavaGUI.jar </w:t>
+      </w:r>
+      <w:r>
+        <w:t xml:space="preserve">über das Terminal </w:t>
+      </w:r>
+      <w:r>
+        <w:t>ausgeführt werden.</w:t>
+      </w:r>
+    </w:p>
+    <w:p/>
+    <w:p>
+      <w:pPr>
+        <w:pStyle w:val="KeinLeerraum"/>
+        <w:jc w:val="left"/>
         <w:rPr>
           <w:color w:val="FF0000"/>
         </w:rPr>
-        <w:t>*** Roman Wecker ***</w:t>
-      </w:r>
+      </w:pPr>
+      <w:r>
+        <w:rPr>
+          <w:sz w:val="22"/>
+        </w:rPr>
+        <w:t>Die Java GUI wurde vollständig mit Hilfe von JavaDoc dokumentiert:</w:t>
+      </w:r>
+      <w:r>
+        <w:br/>
+      </w:r>
+      <w:hyperlink r:id="rId26" w:history="1">
+        <w:r>
+          <w:rPr>
+            <w:rStyle w:val="Hyperlink"/>
+          </w:rPr>
+          <w:t>https://github.com/R-Studios/Rocky-Hockey-IV/tree/master/JavaGUI/doc</w:t>
+        </w:r>
+      </w:hyperlink>
     </w:p>
     <w:p>
       <w:pPr>
@@ -4282,7 +5231,7 @@
           <w:lang w:val="de-DE"/>
         </w:rPr>
       </w:pPr>
-      <w:bookmarkStart w:id="12" w:name="_Toc44850894"/>
+      <w:bookmarkStart w:id="18" w:name="_Toc44850894"/>
       <w:r>
         <w:rPr>
           <w:lang w:val="de-DE"/>
@@ -4313,7 +5262,7 @@
         </w:rPr>
         <w:t>Neue Implementierungen</w:t>
       </w:r>
-      <w:bookmarkEnd w:id="12"/>
+      <w:bookmarkEnd w:id="18"/>
     </w:p>
     <w:p>
       <w:pPr>
@@ -4372,7 +5321,21 @@
         <w:rPr>
           <w:lang w:val="de-DE"/>
         </w:rPr>
-        <w:t>einige Dateien und Methoden die nicht dienlich waren aus dem Projekt entfernt.</w:t>
+        <w:t xml:space="preserve">einige Dateien und </w:t>
+      </w:r>
+      <w:proofErr w:type="gramStart"/>
+      <w:r>
+        <w:rPr>
+          <w:lang w:val="de-DE"/>
+        </w:rPr>
+        <w:t>Methoden</w:t>
+      </w:r>
+      <w:proofErr w:type="gramEnd"/>
+      <w:r>
+        <w:rPr>
+          <w:lang w:val="de-DE"/>
+        </w:rPr>
+        <w:t xml:space="preserve"> die nicht dienlich waren aus dem Projekt entfernt.</w:t>
       </w:r>
       <w:r>
         <w:rPr>
@@ -4533,6 +5496,7 @@
         <w:t xml:space="preserve"> diejenige gewählt die einerseits schnell genug war, um den Puck abzufangen und andererseits über eine X-Koordinate ausgewählt worden ist. Über die Methode </w:t>
       </w:r>
       <w:proofErr w:type="spellStart"/>
+      <w:proofErr w:type="gramStart"/>
       <w:r>
         <w:rPr>
           <w:lang w:val="de-DE"/>
@@ -4544,7 +5508,14 @@
         <w:rPr>
           <w:lang w:val="de-DE"/>
         </w:rPr>
-        <w:t xml:space="preserve">() in </w:t>
+        <w:t>(</w:t>
+      </w:r>
+      <w:proofErr w:type="gramEnd"/>
+      <w:r>
+        <w:rPr>
+          <w:lang w:val="de-DE"/>
+        </w:rPr>
+        <w:t xml:space="preserve">) in </w:t>
       </w:r>
       <w:proofErr w:type="spellStart"/>
       <w:r>
@@ -4748,7 +5719,7 @@
           <w:lang w:val="de-DE"/>
         </w:rPr>
       </w:pPr>
-      <w:bookmarkStart w:id="13" w:name="_Toc44850895"/>
+      <w:bookmarkStart w:id="19" w:name="_Toc44850895"/>
       <w:r>
         <w:rPr>
           <w:lang w:val="de-DE"/>
@@ -4775,7 +5746,7 @@
         </w:rPr>
         <w:t xml:space="preserve"> Module</w:t>
       </w:r>
-      <w:bookmarkEnd w:id="13"/>
+      <w:bookmarkEnd w:id="19"/>
     </w:p>
     <w:p>
       <w:pPr>
@@ -4812,7 +5783,7 @@
           <w:lang w:val="de-DE"/>
         </w:rPr>
         <w:sectPr>
-          <w:headerReference w:type="first" r:id="rId21"/>
+          <w:headerReference w:type="first" r:id="rId27"/>
           <w:pgSz w:w="11906" w:h="16838"/>
           <w:pgMar w:top="1440" w:right="1440" w:bottom="1440" w:left="1440" w:header="708" w:footer="708" w:gutter="0"/>
           <w:cols w:space="708"/>
@@ -4828,7 +5799,7 @@
           <w:lang w:val="de-DE"/>
         </w:rPr>
       </w:pPr>
-      <w:bookmarkStart w:id="14" w:name="_Toc44850896"/>
+      <w:bookmarkStart w:id="20" w:name="_Toc44850896"/>
       <w:r>
         <w:rPr>
           <w:lang w:val="de-DE"/>
@@ -4842,7 +5813,7 @@
         </w:rPr>
         <w:t>. Hardwareänderungen</w:t>
       </w:r>
-      <w:bookmarkEnd w:id="14"/>
+      <w:bookmarkEnd w:id="20"/>
     </w:p>
     <w:p>
       <w:pPr>
@@ -4852,7 +5823,7 @@
           <w:lang w:val="de-DE"/>
         </w:rPr>
       </w:pPr>
-      <w:bookmarkStart w:id="15" w:name="_Toc44850897"/>
+      <w:bookmarkStart w:id="21" w:name="_Toc44850897"/>
       <w:r>
         <w:rPr>
           <w:lang w:val="de-DE"/>
@@ -4865,7 +5836,7 @@
         </w:rPr>
         <w:t>.1 Hebefunktion der Tischplatte</w:t>
       </w:r>
-      <w:bookmarkEnd w:id="15"/>
+      <w:bookmarkEnd w:id="21"/>
     </w:p>
     <w:p>
       <w:pPr>
@@ -4895,7 +5866,7 @@
           <w:lang w:val="de-DE"/>
         </w:rPr>
       </w:pPr>
-      <w:bookmarkStart w:id="16" w:name="_Toc44850898"/>
+      <w:bookmarkStart w:id="22" w:name="_Toc44850898"/>
       <w:r>
         <w:rPr>
           <w:lang w:val="de-DE"/>
@@ -4908,7 +5879,7 @@
         </w:rPr>
         <w:t>.2 Neues Kameragestell</w:t>
       </w:r>
-      <w:bookmarkEnd w:id="16"/>
+      <w:bookmarkEnd w:id="22"/>
     </w:p>
     <w:p>
       <w:pPr>
@@ -4945,7 +5916,7 @@
           <w:lang w:val="de-DE"/>
         </w:rPr>
       </w:pPr>
-      <w:bookmarkStart w:id="17" w:name="_Toc44850899"/>
+      <w:bookmarkStart w:id="23" w:name="_Toc44850899"/>
       <w:r>
         <w:rPr>
           <w:lang w:val="de-DE"/>
@@ -4972,7 +5943,7 @@
         </w:rPr>
         <w:t xml:space="preserve"> Module</w:t>
       </w:r>
-      <w:bookmarkEnd w:id="17"/>
+      <w:bookmarkEnd w:id="23"/>
     </w:p>
     <w:p>
       <w:pPr>
@@ -5027,7 +5998,7 @@
           <w:lang w:val="de-DE"/>
         </w:rPr>
       </w:pPr>
-      <w:bookmarkStart w:id="18" w:name="_Toc44850900"/>
+      <w:bookmarkStart w:id="24" w:name="_Toc44850900"/>
       <w:r>
         <w:rPr>
           <w:lang w:val="de-DE"/>
@@ -5058,7 +6029,7 @@
         </w:rPr>
         <w:t>Elektrik und Verkabelung</w:t>
       </w:r>
-      <w:bookmarkEnd w:id="18"/>
+      <w:bookmarkEnd w:id="24"/>
     </w:p>
     <w:p>
       <w:pPr>
@@ -5091,7 +6062,7 @@
           <w:lang w:val="de-DE"/>
         </w:rPr>
       </w:pPr>
-      <w:bookmarkStart w:id="19" w:name="_Toc44850901"/>
+      <w:bookmarkStart w:id="25" w:name="_Toc44850901"/>
       <w:r>
         <w:rPr>
           <w:lang w:val="de-DE"/>
@@ -5122,7 +6093,7 @@
         </w:rPr>
         <w:t>Aufbau der Zwischenplatte</w:t>
       </w:r>
-      <w:bookmarkEnd w:id="19"/>
+      <w:bookmarkEnd w:id="25"/>
     </w:p>
     <w:p>
       <w:pPr>
@@ -5145,7 +6116,7 @@
           <w:color w:val="FF0000"/>
         </w:rPr>
         <w:sectPr>
-          <w:headerReference w:type="first" r:id="rId22"/>
+          <w:headerReference w:type="first" r:id="rId28"/>
           <w:pgSz w:w="11906" w:h="16838"/>
           <w:pgMar w:top="1440" w:right="1440" w:bottom="1440" w:left="1440" w:header="708" w:footer="708" w:gutter="0"/>
           <w:cols w:space="708"/>
@@ -5161,7 +6132,7 @@
           <w:rStyle w:val="berschrift1Zchn"/>
         </w:rPr>
       </w:pPr>
-      <w:bookmarkStart w:id="20" w:name="_Toc44850902"/>
+      <w:bookmarkStart w:id="26" w:name="_Toc44850902"/>
       <w:r>
         <w:rPr>
           <w:rStyle w:val="berschrift1Zchn"/>
@@ -5181,7 +6152,7 @@
         </w:rPr>
         <w:t>Probleme</w:t>
       </w:r>
-      <w:bookmarkEnd w:id="20"/>
+      <w:bookmarkEnd w:id="26"/>
     </w:p>
     <w:p>
       <w:pPr>
@@ -5408,7 +6379,7 @@
           <w:lang w:val="de-DE"/>
         </w:rPr>
         <w:sectPr>
-          <w:headerReference w:type="first" r:id="rId23"/>
+          <w:headerReference w:type="first" r:id="rId29"/>
           <w:pgSz w:w="11906" w:h="16838"/>
           <w:pgMar w:top="1440" w:right="1440" w:bottom="1440" w:left="1440" w:header="708" w:footer="708" w:gutter="0"/>
           <w:cols w:space="708"/>
@@ -5424,7 +6395,7 @@
           <w:rStyle w:val="berschrift1Zchn"/>
         </w:rPr>
       </w:pPr>
-      <w:bookmarkStart w:id="21" w:name="_Toc44850903"/>
+      <w:bookmarkStart w:id="27" w:name="_Toc44850903"/>
       <w:r>
         <w:rPr>
           <w:rStyle w:val="berschrift1Zchn"/>
@@ -5438,7 +6409,115 @@
         </w:rPr>
         <w:t>. Ausblick Team V</w:t>
       </w:r>
-      <w:bookmarkEnd w:id="21"/>
+      <w:bookmarkEnd w:id="27"/>
+    </w:p>
+    <w:p>
+      <w:pPr>
+        <w:pStyle w:val="KeinLeerraum"/>
+        <w:rPr>
+          <w:rStyle w:val="berschrift1Zchn"/>
+        </w:rPr>
+      </w:pPr>
+    </w:p>
+    <w:p>
+      <w:pPr>
+        <w:rPr>
+          <w:b/>
+          <w:bCs/>
+          <w:sz w:val="24"/>
+          <w:lang w:val="de-DE"/>
+        </w:rPr>
+      </w:pPr>
+      <w:r>
+        <w:rPr>
+          <w:b/>
+          <w:bCs/>
+          <w:sz w:val="24"/>
+          <w:lang w:val="de-DE"/>
+        </w:rPr>
+        <w:t>Raspberry Pi</w:t>
+      </w:r>
+      <w:r>
+        <w:rPr>
+          <w:b/>
+          <w:bCs/>
+          <w:sz w:val="24"/>
+          <w:lang w:val="de-DE"/>
+        </w:rPr>
+        <w:br/>
+      </w:r>
+      <w:r>
+        <w:rPr>
+          <w:sz w:val="24"/>
+          <w:lang w:val="de-DE"/>
+        </w:rPr>
+        <w:t>- Das vorhandene Netzteil für den Raspberry Pi besitzt nicht ausreichend Spannung. Dadurch startet der Raspberry Pi nicht immer, besonders wenn Peripherie angeschlossen ist.</w:t>
+      </w:r>
+    </w:p>
+    <w:p>
+      <w:pPr>
+        <w:rPr>
+          <w:sz w:val="24"/>
+          <w:lang w:val="de-DE"/>
+        </w:rPr>
+      </w:pPr>
+      <w:r>
+        <w:rPr>
+          <w:b/>
+          <w:bCs/>
+          <w:sz w:val="24"/>
+          <w:lang w:val="de-DE"/>
+        </w:rPr>
+        <w:t>Display</w:t>
+      </w:r>
+      <w:r>
+        <w:rPr>
+          <w:b/>
+          <w:bCs/>
+          <w:sz w:val="24"/>
+          <w:lang w:val="de-DE"/>
+        </w:rPr>
+        <w:br/>
+      </w:r>
+      <w:r>
+        <w:rPr>
+          <w:sz w:val="24"/>
+          <w:lang w:val="de-DE"/>
+        </w:rPr>
+        <w:t>- Für das Display wird ein neues Netzteil benötigt, vor Ort ist keines vorhanden. Bisher wurde das Display über eine externe Powerbank betrieben.</w:t>
+      </w:r>
+      <w:r>
+        <w:rPr>
+          <w:sz w:val="24"/>
+          <w:lang w:val="de-DE"/>
+        </w:rPr>
+        <w:br/>
+        <w:t>- Das Display könnte durch ein Touch-Display ersetzt werden, damit man die GUI ohne externe Peripherie verwenden kann.</w:t>
+      </w:r>
+    </w:p>
+    <w:p>
+      <w:pPr>
+        <w:pStyle w:val="KeinLeerraum"/>
+        <w:rPr>
+          <w:rStyle w:val="berschrift1Zchn"/>
+        </w:rPr>
+      </w:pPr>
+    </w:p>
+    <w:p>
+      <w:pPr>
+        <w:pStyle w:val="KeinLeerraum"/>
+        <w:rPr>
+          <w:rStyle w:val="berschrift1Zchn"/>
+        </w:rPr>
+      </w:pPr>
+    </w:p>
+    <w:p>
+      <w:pPr>
+        <w:pStyle w:val="KeinLeerraum"/>
+        <w:rPr>
+          <w:rStyle w:val="berschrift1Zchn"/>
+        </w:rPr>
+      </w:pPr>
     </w:p>
     <w:p>
       <w:pPr>
@@ -5582,7 +6661,7 @@
           <w:lang w:val="de-DE"/>
         </w:rPr>
         <w:sectPr>
-          <w:headerReference w:type="first" r:id="rId24"/>
+          <w:headerReference w:type="first" r:id="rId30"/>
           <w:pgSz w:w="11906" w:h="16838"/>
           <w:pgMar w:top="1440" w:right="1440" w:bottom="1440" w:left="1440" w:header="708" w:footer="708" w:gutter="0"/>
           <w:cols w:space="708"/>
@@ -5598,7 +6677,7 @@
           <w:rStyle w:val="berschrift1Zchn"/>
         </w:rPr>
       </w:pPr>
-      <w:bookmarkStart w:id="22" w:name="_Toc44850904"/>
+      <w:bookmarkStart w:id="28" w:name="_Toc44850904"/>
       <w:r>
         <w:rPr>
           <w:rStyle w:val="berschrift1Zchn"/>
@@ -5612,7 +6691,7 @@
         </w:rPr>
         <w:t>. Anleitungen und Tipps</w:t>
       </w:r>
-      <w:bookmarkEnd w:id="22"/>
+      <w:bookmarkEnd w:id="28"/>
     </w:p>
     <w:p>
       <w:pPr>
@@ -5987,8 +7066,8 @@
           <w:lang w:val="de-DE"/>
         </w:rPr>
         <w:sectPr>
-          <w:headerReference w:type="default" r:id="rId25"/>
-          <w:headerReference w:type="first" r:id="rId26"/>
+          <w:headerReference w:type="default" r:id="rId31"/>
+          <w:headerReference w:type="first" r:id="rId32"/>
           <w:pgSz w:w="11906" w:h="16838"/>
           <w:pgMar w:top="1440" w:right="1440" w:bottom="1440" w:left="1440" w:header="708" w:footer="708" w:gutter="0"/>
           <w:cols w:space="708"/>
@@ -6004,7 +7083,7 @@
           <w:lang w:val="de-DE"/>
         </w:rPr>
       </w:pPr>
-      <w:bookmarkStart w:id="23" w:name="_Toc44850905"/>
+      <w:bookmarkStart w:id="29" w:name="_Toc44850905"/>
       <w:r>
         <w:rPr>
           <w:lang w:val="de-DE"/>
@@ -6012,7 +7091,7 @@
         <w:lastRenderedPageBreak/>
         <w:t>Literaturverzeichnis</w:t>
       </w:r>
-      <w:bookmarkEnd w:id="23"/>
+      <w:bookmarkEnd w:id="29"/>
     </w:p>
     <w:p>
       <w:pPr>
@@ -6084,7 +7163,7 @@
       <w:r>
         <w:t xml:space="preserve"> </w:t>
       </w:r>
-      <w:hyperlink r:id="rId27" w:history="1">
+      <w:hyperlink r:id="rId33" w:history="1">
         <w:r>
           <w:rPr>
             <w:rStyle w:val="Hyperlink"/>
@@ -6127,7 +7206,7 @@
       </w:r>
     </w:p>
     <w:sectPr>
-      <w:headerReference w:type="default" r:id="rId28"/>
+      <w:headerReference w:type="default" r:id="rId34"/>
       <w:pgSz w:w="11906" w:h="16838"/>
       <w:pgMar w:top="1440" w:right="1440" w:bottom="1440" w:left="1440" w:header="708" w:footer="708" w:gutter="0"/>
       <w:cols w:space="708"/>
@@ -6138,7 +7217,7 @@
 </file>
 
 <file path=word/endnotes.xml><?xml version="1.0" encoding="utf-8"?>
-<w:endnotes xmlns:wpc="http://schemas.microsoft.com/office/word/2010/wordprocessingCanvas" xmlns:cx="http://schemas.microsoft.com/office/drawing/2014/chartex" xmlns:cx1="http://schemas.microsoft.com/office/drawing/2015/9/8/chartex" xmlns:cx2="http://schemas.microsoft.com/office/drawing/2015/10/21/chartex" xmlns:cx3="http://schemas.microsoft.com/office/drawing/2016/5/9/chartex" xmlns:cx4="http://schemas.microsoft.com/office/drawing/2016/5/10/chartex" xmlns:cx5="http://schemas.microsoft.com/office/drawing/2016/5/11/chartex" xmlns:cx6="http://schemas.microsoft.com/office/drawing/2016/5/12/chartex" xmlns:cx7="http://schemas.microsoft.com/office/drawing/2016/5/13/chartex" xmlns:cx8="http://schemas.microsoft.com/office/drawing/2016/5/14/chartex" xmlns:mc="http://schemas.openxmlformats.org/markup-compatibility/2006" xmlns:aink="http://schemas.microsoft.com/office/drawing/2016/ink" xmlns:am3d="http://schemas.microsoft.com/office/drawing/2017/model3d" xmlns:o="urn:schemas-microsoft-com:office:office" xmlns:r="http://schemas.openxmlformats.org/officeDocument/2006/relationships" xmlns:m="http://schemas.openxmlformats.org/officeDocument/2006/math" xmlns:v="urn:schemas-microsoft-com:vml" xmlns:wp14="http://schemas.microsoft.com/office/word/2010/wordprocessingDrawing" xmlns:wp="http://schemas.openxmlformats.org/drawingml/2006/wordprocessingDrawing" xmlns:w10="urn:schemas-microsoft-com:office:word" xmlns:w="http://schemas.openxmlformats.org/wordprocessingml/2006/main" xmlns:w14="http://schemas.microsoft.com/office/word/2010/wordml" xmlns:w15="http://schemas.microsoft.com/office/word/2012/wordml" xmlns:w16cex="http://schemas.microsoft.com/office/word/2018/wordml/cex" xmlns:w16cid="http://schemas.microsoft.com/office/word/2016/wordml/cid" xmlns:w16="http://schemas.microsoft.com/office/word/2018/wordml" xmlns:w16se="http://schemas.microsoft.com/office/word/2015/wordml/symex" xmlns:wpg="http://schemas.microsoft.com/office/word/2010/wordprocessingGroup" xmlns:wpi="http://schemas.microsoft.com/office/word/2010/wordprocessingInk" xmlns:wne="http://schemas.microsoft.com/office/word/2006/wordml" xmlns:wps="http://schemas.microsoft.com/office/word/2010/wordprocessingShape" mc:Ignorable="w14 w15 w16se w16cid w16 w16cex wp14">
+<w:endnotes xmlns:wpc="http://schemas.microsoft.com/office/word/2010/wordprocessingCanvas" xmlns:cx="http://schemas.microsoft.com/office/drawing/2014/chartex" xmlns:cx1="http://schemas.microsoft.com/office/drawing/2015/9/8/chartex" xmlns:cx2="http://schemas.microsoft.com/office/drawing/2015/10/21/chartex" xmlns:cx3="http://schemas.microsoft.com/office/drawing/2016/5/9/chartex" xmlns:cx4="http://schemas.microsoft.com/office/drawing/2016/5/10/chartex" xmlns:cx5="http://schemas.microsoft.com/office/drawing/2016/5/11/chartex" xmlns:cx6="http://schemas.microsoft.com/office/drawing/2016/5/12/chartex" xmlns:cx7="http://schemas.microsoft.com/office/drawing/2016/5/13/chartex" xmlns:cx8="http://schemas.microsoft.com/office/drawing/2016/5/14/chartex" xmlns:mc="http://schemas.openxmlformats.org/markup-compatibility/2006" xmlns:aink="http://schemas.microsoft.com/office/drawing/2016/ink" xmlns:am3d="http://schemas.microsoft.com/office/drawing/2017/model3d" xmlns:o="urn:schemas-microsoft-com:office:office" xmlns:r="http://schemas.openxmlformats.org/officeDocument/2006/relationships" xmlns:m="http://schemas.openxmlformats.org/officeDocument/2006/math" xmlns:v="urn:schemas-microsoft-com:vml" xmlns:wp14="http://schemas.microsoft.com/office/word/2010/wordprocessingDrawing" xmlns:wp="http://schemas.openxmlformats.org/drawingml/2006/wordprocessingDrawing" xmlns:w10="urn:schemas-microsoft-com:office:word" xmlns:w="http://schemas.openxmlformats.org/wordprocessingml/2006/main" xmlns:w14="http://schemas.microsoft.com/office/word/2010/wordml" xmlns:w15="http://schemas.microsoft.com/office/word/2012/wordml" xmlns:w16cid="http://schemas.microsoft.com/office/word/2016/wordml/cid" xmlns:w16se="http://schemas.microsoft.com/office/word/2015/wordml/symex" xmlns:wpg="http://schemas.microsoft.com/office/word/2010/wordprocessingGroup" xmlns:wpi="http://schemas.microsoft.com/office/word/2010/wordprocessingInk" xmlns:wne="http://schemas.microsoft.com/office/word/2006/wordml" xmlns:wps="http://schemas.microsoft.com/office/word/2010/wordprocessingShape" mc:Ignorable="w14 w15 w16se w16cid wp14">
   <w:endnote w:type="separator" w:id="-1">
     <w:p>
       <w:pPr>
@@ -6163,7 +7242,7 @@
 </file>
 
 <file path=word/footer1.xml><?xml version="1.0" encoding="utf-8"?>
-<w:ftr xmlns:wpc="http://schemas.microsoft.com/office/word/2010/wordprocessingCanvas" xmlns:cx="http://schemas.microsoft.com/office/drawing/2014/chartex" xmlns:cx1="http://schemas.microsoft.com/office/drawing/2015/9/8/chartex" xmlns:cx2="http://schemas.microsoft.com/office/drawing/2015/10/21/chartex" xmlns:cx3="http://schemas.microsoft.com/office/drawing/2016/5/9/chartex" xmlns:cx4="http://schemas.microsoft.com/office/drawing/2016/5/10/chartex" xmlns:cx5="http://schemas.microsoft.com/office/drawing/2016/5/11/chartex" xmlns:cx6="http://schemas.microsoft.com/office/drawing/2016/5/12/chartex" xmlns:cx7="http://schemas.microsoft.com/office/drawing/2016/5/13/chartex" xmlns:cx8="http://schemas.microsoft.com/office/drawing/2016/5/14/chartex" xmlns:mc="http://schemas.openxmlformats.org/markup-compatibility/2006" xmlns:aink="http://schemas.microsoft.com/office/drawing/2016/ink" xmlns:am3d="http://schemas.microsoft.com/office/drawing/2017/model3d" xmlns:o="urn:schemas-microsoft-com:office:office" xmlns:r="http://schemas.openxmlformats.org/officeDocument/2006/relationships" xmlns:m="http://schemas.openxmlformats.org/officeDocument/2006/math" xmlns:v="urn:schemas-microsoft-com:vml" xmlns:wp14="http://schemas.microsoft.com/office/word/2010/wordprocessingDrawing" xmlns:wp="http://schemas.openxmlformats.org/drawingml/2006/wordprocessingDrawing" xmlns:w10="urn:schemas-microsoft-com:office:word" xmlns:w="http://schemas.openxmlformats.org/wordprocessingml/2006/main" xmlns:w14="http://schemas.microsoft.com/office/word/2010/wordml" xmlns:w15="http://schemas.microsoft.com/office/word/2012/wordml" xmlns:w16cex="http://schemas.microsoft.com/office/word/2018/wordml/cex" xmlns:w16cid="http://schemas.microsoft.com/office/word/2016/wordml/cid" xmlns:w16="http://schemas.microsoft.com/office/word/2018/wordml" xmlns:w16se="http://schemas.microsoft.com/office/word/2015/wordml/symex" xmlns:wpg="http://schemas.microsoft.com/office/word/2010/wordprocessingGroup" xmlns:wpi="http://schemas.microsoft.com/office/word/2010/wordprocessingInk" xmlns:wne="http://schemas.microsoft.com/office/word/2006/wordml" xmlns:wps="http://schemas.microsoft.com/office/word/2010/wordprocessingShape" mc:Ignorable="w14 w15 w16se w16cid w16 w16cex wp14">
+<w:ftr xmlns:wpc="http://schemas.microsoft.com/office/word/2010/wordprocessingCanvas" xmlns:cx="http://schemas.microsoft.com/office/drawing/2014/chartex" xmlns:cx1="http://schemas.microsoft.com/office/drawing/2015/9/8/chartex" xmlns:cx2="http://schemas.microsoft.com/office/drawing/2015/10/21/chartex" xmlns:cx3="http://schemas.microsoft.com/office/drawing/2016/5/9/chartex" xmlns:cx4="http://schemas.microsoft.com/office/drawing/2016/5/10/chartex" xmlns:cx5="http://schemas.microsoft.com/office/drawing/2016/5/11/chartex" xmlns:cx6="http://schemas.microsoft.com/office/drawing/2016/5/12/chartex" xmlns:cx7="http://schemas.microsoft.com/office/drawing/2016/5/13/chartex" xmlns:cx8="http://schemas.microsoft.com/office/drawing/2016/5/14/chartex" xmlns:mc="http://schemas.openxmlformats.org/markup-compatibility/2006" xmlns:aink="http://schemas.microsoft.com/office/drawing/2016/ink" xmlns:am3d="http://schemas.microsoft.com/office/drawing/2017/model3d" xmlns:o="urn:schemas-microsoft-com:office:office" xmlns:r="http://schemas.openxmlformats.org/officeDocument/2006/relationships" xmlns:m="http://schemas.openxmlformats.org/officeDocument/2006/math" xmlns:v="urn:schemas-microsoft-com:vml" xmlns:wp14="http://schemas.microsoft.com/office/word/2010/wordprocessingDrawing" xmlns:wp="http://schemas.openxmlformats.org/drawingml/2006/wordprocessingDrawing" xmlns:w10="urn:schemas-microsoft-com:office:word" xmlns:w="http://schemas.openxmlformats.org/wordprocessingml/2006/main" xmlns:w14="http://schemas.microsoft.com/office/word/2010/wordml" xmlns:w15="http://schemas.microsoft.com/office/word/2012/wordml" xmlns:w16cid="http://schemas.microsoft.com/office/word/2016/wordml/cid" xmlns:w16se="http://schemas.microsoft.com/office/word/2015/wordml/symex" xmlns:wpg="http://schemas.microsoft.com/office/word/2010/wordprocessingGroup" xmlns:wpi="http://schemas.microsoft.com/office/word/2010/wordprocessingInk" xmlns:wne="http://schemas.microsoft.com/office/word/2006/wordml" xmlns:wps="http://schemas.microsoft.com/office/word/2010/wordprocessingShape" mc:Ignorable="w14 w15 w16se w16cid wp14">
   <w:p>
     <w:pPr>
       <w:pStyle w:val="Fuzeile"/>
@@ -6173,7 +7252,7 @@
 </file>
 
 <file path=word/footer2.xml><?xml version="1.0" encoding="utf-8"?>
-<w:ftr xmlns:wpc="http://schemas.microsoft.com/office/word/2010/wordprocessingCanvas" xmlns:cx="http://schemas.microsoft.com/office/drawing/2014/chartex" xmlns:cx1="http://schemas.microsoft.com/office/drawing/2015/9/8/chartex" xmlns:cx2="http://schemas.microsoft.com/office/drawing/2015/10/21/chartex" xmlns:cx3="http://schemas.microsoft.com/office/drawing/2016/5/9/chartex" xmlns:cx4="http://schemas.microsoft.com/office/drawing/2016/5/10/chartex" xmlns:cx5="http://schemas.microsoft.com/office/drawing/2016/5/11/chartex" xmlns:cx6="http://schemas.microsoft.com/office/drawing/2016/5/12/chartex" xmlns:cx7="http://schemas.microsoft.com/office/drawing/2016/5/13/chartex" xmlns:cx8="http://schemas.microsoft.com/office/drawing/2016/5/14/chartex" xmlns:mc="http://schemas.openxmlformats.org/markup-compatibility/2006" xmlns:aink="http://schemas.microsoft.com/office/drawing/2016/ink" xmlns:am3d="http://schemas.microsoft.com/office/drawing/2017/model3d" xmlns:o="urn:schemas-microsoft-com:office:office" xmlns:r="http://schemas.openxmlformats.org/officeDocument/2006/relationships" xmlns:m="http://schemas.openxmlformats.org/officeDocument/2006/math" xmlns:v="urn:schemas-microsoft-com:vml" xmlns:wp14="http://schemas.microsoft.com/office/word/2010/wordprocessingDrawing" xmlns:wp="http://schemas.openxmlformats.org/drawingml/2006/wordprocessingDrawing" xmlns:w10="urn:schemas-microsoft-com:office:word" xmlns:w="http://schemas.openxmlformats.org/wordprocessingml/2006/main" xmlns:w14="http://schemas.microsoft.com/office/word/2010/wordml" xmlns:w15="http://schemas.microsoft.com/office/word/2012/wordml" xmlns:w16cex="http://schemas.microsoft.com/office/word/2018/wordml/cex" xmlns:w16cid="http://schemas.microsoft.com/office/word/2016/wordml/cid" xmlns:w16="http://schemas.microsoft.com/office/word/2018/wordml" xmlns:w16se="http://schemas.microsoft.com/office/word/2015/wordml/symex" xmlns:wpg="http://schemas.microsoft.com/office/word/2010/wordprocessingGroup" xmlns:wpi="http://schemas.microsoft.com/office/word/2010/wordprocessingInk" xmlns:wne="http://schemas.microsoft.com/office/word/2006/wordml" xmlns:wps="http://schemas.microsoft.com/office/word/2010/wordprocessingShape" mc:Ignorable="w14 w15 w16se w16cid w16 w16cex wp14">
+<w:ftr xmlns:wpc="http://schemas.microsoft.com/office/word/2010/wordprocessingCanvas" xmlns:cx="http://schemas.microsoft.com/office/drawing/2014/chartex" xmlns:cx1="http://schemas.microsoft.com/office/drawing/2015/9/8/chartex" xmlns:cx2="http://schemas.microsoft.com/office/drawing/2015/10/21/chartex" xmlns:cx3="http://schemas.microsoft.com/office/drawing/2016/5/9/chartex" xmlns:cx4="http://schemas.microsoft.com/office/drawing/2016/5/10/chartex" xmlns:cx5="http://schemas.microsoft.com/office/drawing/2016/5/11/chartex" xmlns:cx6="http://schemas.microsoft.com/office/drawing/2016/5/12/chartex" xmlns:cx7="http://schemas.microsoft.com/office/drawing/2016/5/13/chartex" xmlns:cx8="http://schemas.microsoft.com/office/drawing/2016/5/14/chartex" xmlns:mc="http://schemas.openxmlformats.org/markup-compatibility/2006" xmlns:aink="http://schemas.microsoft.com/office/drawing/2016/ink" xmlns:am3d="http://schemas.microsoft.com/office/drawing/2017/model3d" xmlns:o="urn:schemas-microsoft-com:office:office" xmlns:r="http://schemas.openxmlformats.org/officeDocument/2006/relationships" xmlns:m="http://schemas.openxmlformats.org/officeDocument/2006/math" xmlns:v="urn:schemas-microsoft-com:vml" xmlns:wp14="http://schemas.microsoft.com/office/word/2010/wordprocessingDrawing" xmlns:wp="http://schemas.openxmlformats.org/drawingml/2006/wordprocessingDrawing" xmlns:w10="urn:schemas-microsoft-com:office:word" xmlns:w="http://schemas.openxmlformats.org/wordprocessingml/2006/main" xmlns:w14="http://schemas.microsoft.com/office/word/2010/wordml" xmlns:w15="http://schemas.microsoft.com/office/word/2012/wordml" xmlns:w16cid="http://schemas.microsoft.com/office/word/2016/wordml/cid" xmlns:w16se="http://schemas.microsoft.com/office/word/2015/wordml/symex" xmlns:wpg="http://schemas.microsoft.com/office/word/2010/wordprocessingGroup" xmlns:wpi="http://schemas.microsoft.com/office/word/2010/wordprocessingInk" xmlns:wne="http://schemas.microsoft.com/office/word/2006/wordml" xmlns:wps="http://schemas.microsoft.com/office/word/2010/wordprocessingShape" mc:Ignorable="w14 w15 w16se w16cid wp14">
   <w:p>
     <w:pPr>
       <w:pStyle w:val="Fuzeile"/>
@@ -6241,7 +7320,7 @@
 </file>
 
 <file path=word/footer3.xml><?xml version="1.0" encoding="utf-8"?>
-<w:ftr xmlns:wpc="http://schemas.microsoft.com/office/word/2010/wordprocessingCanvas" xmlns:cx="http://schemas.microsoft.com/office/drawing/2014/chartex" xmlns:cx1="http://schemas.microsoft.com/office/drawing/2015/9/8/chartex" xmlns:cx2="http://schemas.microsoft.com/office/drawing/2015/10/21/chartex" xmlns:cx3="http://schemas.microsoft.com/office/drawing/2016/5/9/chartex" xmlns:cx4="http://schemas.microsoft.com/office/drawing/2016/5/10/chartex" xmlns:cx5="http://schemas.microsoft.com/office/drawing/2016/5/11/chartex" xmlns:cx6="http://schemas.microsoft.com/office/drawing/2016/5/12/chartex" xmlns:cx7="http://schemas.microsoft.com/office/drawing/2016/5/13/chartex" xmlns:cx8="http://schemas.microsoft.com/office/drawing/2016/5/14/chartex" xmlns:mc="http://schemas.openxmlformats.org/markup-compatibility/2006" xmlns:aink="http://schemas.microsoft.com/office/drawing/2016/ink" xmlns:am3d="http://schemas.microsoft.com/office/drawing/2017/model3d" xmlns:o="urn:schemas-microsoft-com:office:office" xmlns:r="http://schemas.openxmlformats.org/officeDocument/2006/relationships" xmlns:m="http://schemas.openxmlformats.org/officeDocument/2006/math" xmlns:v="urn:schemas-microsoft-com:vml" xmlns:wp14="http://schemas.microsoft.com/office/word/2010/wordprocessingDrawing" xmlns:wp="http://schemas.openxmlformats.org/drawingml/2006/wordprocessingDrawing" xmlns:w10="urn:schemas-microsoft-com:office:word" xmlns:w="http://schemas.openxmlformats.org/wordprocessingml/2006/main" xmlns:w14="http://schemas.microsoft.com/office/word/2010/wordml" xmlns:w15="http://schemas.microsoft.com/office/word/2012/wordml" xmlns:w16cex="http://schemas.microsoft.com/office/word/2018/wordml/cex" xmlns:w16cid="http://schemas.microsoft.com/office/word/2016/wordml/cid" xmlns:w16="http://schemas.microsoft.com/office/word/2018/wordml" xmlns:w16se="http://schemas.microsoft.com/office/word/2015/wordml/symex" xmlns:wpg="http://schemas.microsoft.com/office/word/2010/wordprocessingGroup" xmlns:wpi="http://schemas.microsoft.com/office/word/2010/wordprocessingInk" xmlns:wne="http://schemas.microsoft.com/office/word/2006/wordml" xmlns:wps="http://schemas.microsoft.com/office/word/2010/wordprocessingShape" mc:Ignorable="w14 w15 w16se w16cid w16 w16cex wp14">
+<w:ftr xmlns:wpc="http://schemas.microsoft.com/office/word/2010/wordprocessingCanvas" xmlns:cx="http://schemas.microsoft.com/office/drawing/2014/chartex" xmlns:cx1="http://schemas.microsoft.com/office/drawing/2015/9/8/chartex" xmlns:cx2="http://schemas.microsoft.com/office/drawing/2015/10/21/chartex" xmlns:cx3="http://schemas.microsoft.com/office/drawing/2016/5/9/chartex" xmlns:cx4="http://schemas.microsoft.com/office/drawing/2016/5/10/chartex" xmlns:cx5="http://schemas.microsoft.com/office/drawing/2016/5/11/chartex" xmlns:cx6="http://schemas.microsoft.com/office/drawing/2016/5/12/chartex" xmlns:cx7="http://schemas.microsoft.com/office/drawing/2016/5/13/chartex" xmlns:cx8="http://schemas.microsoft.com/office/drawing/2016/5/14/chartex" xmlns:mc="http://schemas.openxmlformats.org/markup-compatibility/2006" xmlns:aink="http://schemas.microsoft.com/office/drawing/2016/ink" xmlns:am3d="http://schemas.microsoft.com/office/drawing/2017/model3d" xmlns:o="urn:schemas-microsoft-com:office:office" xmlns:r="http://schemas.openxmlformats.org/officeDocument/2006/relationships" xmlns:m="http://schemas.openxmlformats.org/officeDocument/2006/math" xmlns:v="urn:schemas-microsoft-com:vml" xmlns:wp14="http://schemas.microsoft.com/office/word/2010/wordprocessingDrawing" xmlns:wp="http://schemas.openxmlformats.org/drawingml/2006/wordprocessingDrawing" xmlns:w10="urn:schemas-microsoft-com:office:word" xmlns:w="http://schemas.openxmlformats.org/wordprocessingml/2006/main" xmlns:w14="http://schemas.microsoft.com/office/word/2010/wordml" xmlns:w15="http://schemas.microsoft.com/office/word/2012/wordml" xmlns:w16cid="http://schemas.microsoft.com/office/word/2016/wordml/cid" xmlns:w16se="http://schemas.microsoft.com/office/word/2015/wordml/symex" xmlns:wpg="http://schemas.microsoft.com/office/word/2010/wordprocessingGroup" xmlns:wpi="http://schemas.microsoft.com/office/word/2010/wordprocessingInk" xmlns:wne="http://schemas.microsoft.com/office/word/2006/wordml" xmlns:wps="http://schemas.microsoft.com/office/word/2010/wordprocessingShape" mc:Ignorable="w14 w15 w16se w16cid wp14">
   <w:p>
     <w:pPr>
       <w:pStyle w:val="Fuzeile"/>
@@ -6251,7 +7330,7 @@
 </file>
 
 <file path=word/footer4.xml><?xml version="1.0" encoding="utf-8"?>
-<w:ftr xmlns:wpc="http://schemas.microsoft.com/office/word/2010/wordprocessingCanvas" xmlns:cx="http://schemas.microsoft.com/office/drawing/2014/chartex" xmlns:cx1="http://schemas.microsoft.com/office/drawing/2015/9/8/chartex" xmlns:cx2="http://schemas.microsoft.com/office/drawing/2015/10/21/chartex" xmlns:cx3="http://schemas.microsoft.com/office/drawing/2016/5/9/chartex" xmlns:cx4="http://schemas.microsoft.com/office/drawing/2016/5/10/chartex" xmlns:cx5="http://schemas.microsoft.com/office/drawing/2016/5/11/chartex" xmlns:cx6="http://schemas.microsoft.com/office/drawing/2016/5/12/chartex" xmlns:cx7="http://schemas.microsoft.com/office/drawing/2016/5/13/chartex" xmlns:cx8="http://schemas.microsoft.com/office/drawing/2016/5/14/chartex" xmlns:mc="http://schemas.openxmlformats.org/markup-compatibility/2006" xmlns:aink="http://schemas.microsoft.com/office/drawing/2016/ink" xmlns:am3d="http://schemas.microsoft.com/office/drawing/2017/model3d" xmlns:o="urn:schemas-microsoft-com:office:office" xmlns:r="http://schemas.openxmlformats.org/officeDocument/2006/relationships" xmlns:m="http://schemas.openxmlformats.org/officeDocument/2006/math" xmlns:v="urn:schemas-microsoft-com:vml" xmlns:wp14="http://schemas.microsoft.com/office/word/2010/wordprocessingDrawing" xmlns:wp="http://schemas.openxmlformats.org/drawingml/2006/wordprocessingDrawing" xmlns:w10="urn:schemas-microsoft-com:office:word" xmlns:w="http://schemas.openxmlformats.org/wordprocessingml/2006/main" xmlns:w14="http://schemas.microsoft.com/office/word/2010/wordml" xmlns:w15="http://schemas.microsoft.com/office/word/2012/wordml" xmlns:w16cex="http://schemas.microsoft.com/office/word/2018/wordml/cex" xmlns:w16cid="http://schemas.microsoft.com/office/word/2016/wordml/cid" xmlns:w16="http://schemas.microsoft.com/office/word/2018/wordml" xmlns:w16se="http://schemas.microsoft.com/office/word/2015/wordml/symex" xmlns:wpg="http://schemas.microsoft.com/office/word/2010/wordprocessingGroup" xmlns:wpi="http://schemas.microsoft.com/office/word/2010/wordprocessingInk" xmlns:wne="http://schemas.microsoft.com/office/word/2006/wordml" xmlns:wps="http://schemas.microsoft.com/office/word/2010/wordprocessingShape" mc:Ignorable="w14 w15 w16se w16cid w16 w16cex wp14">
+<w:ftr xmlns:wpc="http://schemas.microsoft.com/office/word/2010/wordprocessingCanvas" xmlns:cx="http://schemas.microsoft.com/office/drawing/2014/chartex" xmlns:cx1="http://schemas.microsoft.com/office/drawing/2015/9/8/chartex" xmlns:cx2="http://schemas.microsoft.com/office/drawing/2015/10/21/chartex" xmlns:cx3="http://schemas.microsoft.com/office/drawing/2016/5/9/chartex" xmlns:cx4="http://schemas.microsoft.com/office/drawing/2016/5/10/chartex" xmlns:cx5="http://schemas.microsoft.com/office/drawing/2016/5/11/chartex" xmlns:cx6="http://schemas.microsoft.com/office/drawing/2016/5/12/chartex" xmlns:cx7="http://schemas.microsoft.com/office/drawing/2016/5/13/chartex" xmlns:cx8="http://schemas.microsoft.com/office/drawing/2016/5/14/chartex" xmlns:mc="http://schemas.openxmlformats.org/markup-compatibility/2006" xmlns:aink="http://schemas.microsoft.com/office/drawing/2016/ink" xmlns:am3d="http://schemas.microsoft.com/office/drawing/2017/model3d" xmlns:o="urn:schemas-microsoft-com:office:office" xmlns:r="http://schemas.openxmlformats.org/officeDocument/2006/relationships" xmlns:m="http://schemas.openxmlformats.org/officeDocument/2006/math" xmlns:v="urn:schemas-microsoft-com:vml" xmlns:wp14="http://schemas.microsoft.com/office/word/2010/wordprocessingDrawing" xmlns:wp="http://schemas.openxmlformats.org/drawingml/2006/wordprocessingDrawing" xmlns:w10="urn:schemas-microsoft-com:office:word" xmlns:w="http://schemas.openxmlformats.org/wordprocessingml/2006/main" xmlns:w14="http://schemas.microsoft.com/office/word/2010/wordml" xmlns:w15="http://schemas.microsoft.com/office/word/2012/wordml" xmlns:w16cid="http://schemas.microsoft.com/office/word/2016/wordml/cid" xmlns:w16se="http://schemas.microsoft.com/office/word/2015/wordml/symex" xmlns:wpg="http://schemas.microsoft.com/office/word/2010/wordprocessingGroup" xmlns:wpi="http://schemas.microsoft.com/office/word/2010/wordprocessingInk" xmlns:wne="http://schemas.microsoft.com/office/word/2006/wordml" xmlns:wps="http://schemas.microsoft.com/office/word/2010/wordprocessingShape" mc:Ignorable="w14 w15 w16se w16cid wp14">
   <w:p>
     <w:pPr>
       <w:pStyle w:val="Fuzeile"/>
@@ -6323,7 +7402,7 @@
 </file>
 
 <file path=word/footnotes.xml><?xml version="1.0" encoding="utf-8"?>
-<w:footnotes xmlns:wpc="http://schemas.microsoft.com/office/word/2010/wordprocessingCanvas" xmlns:cx="http://schemas.microsoft.com/office/drawing/2014/chartex" xmlns:cx1="http://schemas.microsoft.com/office/drawing/2015/9/8/chartex" xmlns:cx2="http://schemas.microsoft.com/office/drawing/2015/10/21/chartex" xmlns:cx3="http://schemas.microsoft.com/office/drawing/2016/5/9/chartex" xmlns:cx4="http://schemas.microsoft.com/office/drawing/2016/5/10/chartex" xmlns:cx5="http://schemas.microsoft.com/office/drawing/2016/5/11/chartex" xmlns:cx6="http://schemas.microsoft.com/office/drawing/2016/5/12/chartex" xmlns:cx7="http://schemas.microsoft.com/office/drawing/2016/5/13/chartex" xmlns:cx8="http://schemas.microsoft.com/office/drawing/2016/5/14/chartex" xmlns:mc="http://schemas.openxmlformats.org/markup-compatibility/2006" xmlns:aink="http://schemas.microsoft.com/office/drawing/2016/ink" xmlns:am3d="http://schemas.microsoft.com/office/drawing/2017/model3d" xmlns:o="urn:schemas-microsoft-com:office:office" xmlns:r="http://schemas.openxmlformats.org/officeDocument/2006/relationships" xmlns:m="http://schemas.openxmlformats.org/officeDocument/2006/math" xmlns:v="urn:schemas-microsoft-com:vml" xmlns:wp14="http://schemas.microsoft.com/office/word/2010/wordprocessingDrawing" xmlns:wp="http://schemas.openxmlformats.org/drawingml/2006/wordprocessingDrawing" xmlns:w10="urn:schemas-microsoft-com:office:word" xmlns:w="http://schemas.openxmlformats.org/wordprocessingml/2006/main" xmlns:w14="http://schemas.microsoft.com/office/word/2010/wordml" xmlns:w15="http://schemas.microsoft.com/office/word/2012/wordml" xmlns:w16cex="http://schemas.microsoft.com/office/word/2018/wordml/cex" xmlns:w16cid="http://schemas.microsoft.com/office/word/2016/wordml/cid" xmlns:w16="http://schemas.microsoft.com/office/word/2018/wordml" xmlns:w16se="http://schemas.microsoft.com/office/word/2015/wordml/symex" xmlns:wpg="http://schemas.microsoft.com/office/word/2010/wordprocessingGroup" xmlns:wpi="http://schemas.microsoft.com/office/word/2010/wordprocessingInk" xmlns:wne="http://schemas.microsoft.com/office/word/2006/wordml" xmlns:wps="http://schemas.microsoft.com/office/word/2010/wordprocessingShape" mc:Ignorable="w14 w15 w16se w16cid w16 w16cex wp14">
+<w:footnotes xmlns:wpc="http://schemas.microsoft.com/office/word/2010/wordprocessingCanvas" xmlns:cx="http://schemas.microsoft.com/office/drawing/2014/chartex" xmlns:cx1="http://schemas.microsoft.com/office/drawing/2015/9/8/chartex" xmlns:cx2="http://schemas.microsoft.com/office/drawing/2015/10/21/chartex" xmlns:cx3="http://schemas.microsoft.com/office/drawing/2016/5/9/chartex" xmlns:cx4="http://schemas.microsoft.com/office/drawing/2016/5/10/chartex" xmlns:cx5="http://schemas.microsoft.com/office/drawing/2016/5/11/chartex" xmlns:cx6="http://schemas.microsoft.com/office/drawing/2016/5/12/chartex" xmlns:cx7="http://schemas.microsoft.com/office/drawing/2016/5/13/chartex" xmlns:cx8="http://schemas.microsoft.com/office/drawing/2016/5/14/chartex" xmlns:mc="http://schemas.openxmlformats.org/markup-compatibility/2006" xmlns:aink="http://schemas.microsoft.com/office/drawing/2016/ink" xmlns:am3d="http://schemas.microsoft.com/office/drawing/2017/model3d" xmlns:o="urn:schemas-microsoft-com:office:office" xmlns:r="http://schemas.openxmlformats.org/officeDocument/2006/relationships" xmlns:m="http://schemas.openxmlformats.org/officeDocument/2006/math" xmlns:v="urn:schemas-microsoft-com:vml" xmlns:wp14="http://schemas.microsoft.com/office/word/2010/wordprocessingDrawing" xmlns:wp="http://schemas.openxmlformats.org/drawingml/2006/wordprocessingDrawing" xmlns:w10="urn:schemas-microsoft-com:office:word" xmlns:w="http://schemas.openxmlformats.org/wordprocessingml/2006/main" xmlns:w14="http://schemas.microsoft.com/office/word/2010/wordml" xmlns:w15="http://schemas.microsoft.com/office/word/2012/wordml" xmlns:w16cid="http://schemas.microsoft.com/office/word/2016/wordml/cid" xmlns:w16se="http://schemas.microsoft.com/office/word/2015/wordml/symex" xmlns:wpg="http://schemas.microsoft.com/office/word/2010/wordprocessingGroup" xmlns:wpi="http://schemas.microsoft.com/office/word/2010/wordprocessingInk" xmlns:wne="http://schemas.microsoft.com/office/word/2006/wordml" xmlns:wps="http://schemas.microsoft.com/office/word/2010/wordprocessingShape" mc:Ignorable="w14 w15 w16se w16cid wp14">
   <w:footnote w:type="separator" w:id="-1">
     <w:p>
       <w:pPr>
@@ -6348,7 +7427,7 @@
 </file>
 
 <file path=word/header1.xml><?xml version="1.0" encoding="utf-8"?>
-<w:hdr xmlns:wpc="http://schemas.microsoft.com/office/word/2010/wordprocessingCanvas" xmlns:cx="http://schemas.microsoft.com/office/drawing/2014/chartex" xmlns:cx1="http://schemas.microsoft.com/office/drawing/2015/9/8/chartex" xmlns:cx2="http://schemas.microsoft.com/office/drawing/2015/10/21/chartex" xmlns:cx3="http://schemas.microsoft.com/office/drawing/2016/5/9/chartex" xmlns:cx4="http://schemas.microsoft.com/office/drawing/2016/5/10/chartex" xmlns:cx5="http://schemas.microsoft.com/office/drawing/2016/5/11/chartex" xmlns:cx6="http://schemas.microsoft.com/office/drawing/2016/5/12/chartex" xmlns:cx7="http://schemas.microsoft.com/office/drawing/2016/5/13/chartex" xmlns:cx8="http://schemas.microsoft.com/office/drawing/2016/5/14/chartex" xmlns:mc="http://schemas.openxmlformats.org/markup-compatibility/2006" xmlns:aink="http://schemas.microsoft.com/office/drawing/2016/ink" xmlns:am3d="http://schemas.microsoft.com/office/drawing/2017/model3d" xmlns:o="urn:schemas-microsoft-com:office:office" xmlns:r="http://schemas.openxmlformats.org/officeDocument/2006/relationships" xmlns:m="http://schemas.openxmlformats.org/officeDocument/2006/math" xmlns:v="urn:schemas-microsoft-com:vml" xmlns:wp14="http://schemas.microsoft.com/office/word/2010/wordprocessingDrawing" xmlns:wp="http://schemas.openxmlformats.org/drawingml/2006/wordprocessingDrawing" xmlns:w10="urn:schemas-microsoft-com:office:word" xmlns:w="http://schemas.openxmlformats.org/wordprocessingml/2006/main" xmlns:w14="http://schemas.microsoft.com/office/word/2010/wordml" xmlns:w15="http://schemas.microsoft.com/office/word/2012/wordml" xmlns:w16cex="http://schemas.microsoft.com/office/word/2018/wordml/cex" xmlns:w16cid="http://schemas.microsoft.com/office/word/2016/wordml/cid" xmlns:w16="http://schemas.microsoft.com/office/word/2018/wordml" xmlns:w16se="http://schemas.microsoft.com/office/word/2015/wordml/symex" xmlns:wpg="http://schemas.microsoft.com/office/word/2010/wordprocessingGroup" xmlns:wpi="http://schemas.microsoft.com/office/word/2010/wordprocessingInk" xmlns:wne="http://schemas.microsoft.com/office/word/2006/wordml" xmlns:wps="http://schemas.microsoft.com/office/word/2010/wordprocessingShape" mc:Ignorable="w14 w15 w16se w16cid w16 w16cex wp14">
+<w:hdr xmlns:wpc="http://schemas.microsoft.com/office/word/2010/wordprocessingCanvas" xmlns:cx="http://schemas.microsoft.com/office/drawing/2014/chartex" xmlns:cx1="http://schemas.microsoft.com/office/drawing/2015/9/8/chartex" xmlns:cx2="http://schemas.microsoft.com/office/drawing/2015/10/21/chartex" xmlns:cx3="http://schemas.microsoft.com/office/drawing/2016/5/9/chartex" xmlns:cx4="http://schemas.microsoft.com/office/drawing/2016/5/10/chartex" xmlns:cx5="http://schemas.microsoft.com/office/drawing/2016/5/11/chartex" xmlns:cx6="http://schemas.microsoft.com/office/drawing/2016/5/12/chartex" xmlns:cx7="http://schemas.microsoft.com/office/drawing/2016/5/13/chartex" xmlns:cx8="http://schemas.microsoft.com/office/drawing/2016/5/14/chartex" xmlns:mc="http://schemas.openxmlformats.org/markup-compatibility/2006" xmlns:aink="http://schemas.microsoft.com/office/drawing/2016/ink" xmlns:am3d="http://schemas.microsoft.com/office/drawing/2017/model3d" xmlns:o="urn:schemas-microsoft-com:office:office" xmlns:r="http://schemas.openxmlformats.org/officeDocument/2006/relationships" xmlns:m="http://schemas.openxmlformats.org/officeDocument/2006/math" xmlns:v="urn:schemas-microsoft-com:vml" xmlns:wp14="http://schemas.microsoft.com/office/word/2010/wordprocessingDrawing" xmlns:wp="http://schemas.openxmlformats.org/drawingml/2006/wordprocessingDrawing" xmlns:w10="urn:schemas-microsoft-com:office:word" xmlns:w="http://schemas.openxmlformats.org/wordprocessingml/2006/main" xmlns:w14="http://schemas.microsoft.com/office/word/2010/wordml" xmlns:w15="http://schemas.microsoft.com/office/word/2012/wordml" xmlns:w16cid="http://schemas.microsoft.com/office/word/2016/wordml/cid" xmlns:w16se="http://schemas.microsoft.com/office/word/2015/wordml/symex" xmlns:wpg="http://schemas.microsoft.com/office/word/2010/wordprocessingGroup" xmlns:wpi="http://schemas.microsoft.com/office/word/2010/wordprocessingInk" xmlns:wne="http://schemas.microsoft.com/office/word/2006/wordml" xmlns:wps="http://schemas.microsoft.com/office/word/2010/wordprocessingShape" mc:Ignorable="w14 w15 w16se w16cid wp14">
   <w:p>
     <w:pPr>
       <w:pStyle w:val="Kopfzeile"/>
@@ -6358,7 +7437,7 @@
 </file>
 
 <file path=word/header10.xml><?xml version="1.0" encoding="utf-8"?>
-<w:hdr xmlns:wpc="http://schemas.microsoft.com/office/word/2010/wordprocessingCanvas" xmlns:cx="http://schemas.microsoft.com/office/drawing/2014/chartex" xmlns:cx1="http://schemas.microsoft.com/office/drawing/2015/9/8/chartex" xmlns:cx2="http://schemas.microsoft.com/office/drawing/2015/10/21/chartex" xmlns:cx3="http://schemas.microsoft.com/office/drawing/2016/5/9/chartex" xmlns:cx4="http://schemas.microsoft.com/office/drawing/2016/5/10/chartex" xmlns:cx5="http://schemas.microsoft.com/office/drawing/2016/5/11/chartex" xmlns:cx6="http://schemas.microsoft.com/office/drawing/2016/5/12/chartex" xmlns:cx7="http://schemas.microsoft.com/office/drawing/2016/5/13/chartex" xmlns:cx8="http://schemas.microsoft.com/office/drawing/2016/5/14/chartex" xmlns:mc="http://schemas.openxmlformats.org/markup-compatibility/2006" xmlns:aink="http://schemas.microsoft.com/office/drawing/2016/ink" xmlns:am3d="http://schemas.microsoft.com/office/drawing/2017/model3d" xmlns:o="urn:schemas-microsoft-com:office:office" xmlns:r="http://schemas.openxmlformats.org/officeDocument/2006/relationships" xmlns:m="http://schemas.openxmlformats.org/officeDocument/2006/math" xmlns:v="urn:schemas-microsoft-com:vml" xmlns:wp14="http://schemas.microsoft.com/office/word/2010/wordprocessingDrawing" xmlns:wp="http://schemas.openxmlformats.org/drawingml/2006/wordprocessingDrawing" xmlns:w10="urn:schemas-microsoft-com:office:word" xmlns:w="http://schemas.openxmlformats.org/wordprocessingml/2006/main" xmlns:w14="http://schemas.microsoft.com/office/word/2010/wordml" xmlns:w15="http://schemas.microsoft.com/office/word/2012/wordml" xmlns:w16cex="http://schemas.microsoft.com/office/word/2018/wordml/cex" xmlns:w16cid="http://schemas.microsoft.com/office/word/2016/wordml/cid" xmlns:w16="http://schemas.microsoft.com/office/word/2018/wordml" xmlns:w16se="http://schemas.microsoft.com/office/word/2015/wordml/symex" xmlns:wpg="http://schemas.microsoft.com/office/word/2010/wordprocessingGroup" xmlns:wpi="http://schemas.microsoft.com/office/word/2010/wordprocessingInk" xmlns:wne="http://schemas.microsoft.com/office/word/2006/wordml" xmlns:wps="http://schemas.microsoft.com/office/word/2010/wordprocessingShape" mc:Ignorable="w14 w15 w16se w16cid w16 w16cex wp14">
+<w:hdr xmlns:wpc="http://schemas.microsoft.com/office/word/2010/wordprocessingCanvas" xmlns:cx="http://schemas.microsoft.com/office/drawing/2014/chartex" xmlns:cx1="http://schemas.microsoft.com/office/drawing/2015/9/8/chartex" xmlns:cx2="http://schemas.microsoft.com/office/drawing/2015/10/21/chartex" xmlns:cx3="http://schemas.microsoft.com/office/drawing/2016/5/9/chartex" xmlns:cx4="http://schemas.microsoft.com/office/drawing/2016/5/10/chartex" xmlns:cx5="http://schemas.microsoft.com/office/drawing/2016/5/11/chartex" xmlns:cx6="http://schemas.microsoft.com/office/drawing/2016/5/12/chartex" xmlns:cx7="http://schemas.microsoft.com/office/drawing/2016/5/13/chartex" xmlns:cx8="http://schemas.microsoft.com/office/drawing/2016/5/14/chartex" xmlns:mc="http://schemas.openxmlformats.org/markup-compatibility/2006" xmlns:aink="http://schemas.microsoft.com/office/drawing/2016/ink" xmlns:am3d="http://schemas.microsoft.com/office/drawing/2017/model3d" xmlns:o="urn:schemas-microsoft-com:office:office" xmlns:r="http://schemas.openxmlformats.org/officeDocument/2006/relationships" xmlns:m="http://schemas.openxmlformats.org/officeDocument/2006/math" xmlns:v="urn:schemas-microsoft-com:vml" xmlns:wp14="http://schemas.microsoft.com/office/word/2010/wordprocessingDrawing" xmlns:wp="http://schemas.openxmlformats.org/drawingml/2006/wordprocessingDrawing" xmlns:w10="urn:schemas-microsoft-com:office:word" xmlns:w="http://schemas.openxmlformats.org/wordprocessingml/2006/main" xmlns:w14="http://schemas.microsoft.com/office/word/2010/wordml" xmlns:w15="http://schemas.microsoft.com/office/word/2012/wordml" xmlns:w16cid="http://schemas.microsoft.com/office/word/2016/wordml/cid" xmlns:w16se="http://schemas.microsoft.com/office/word/2015/wordml/symex" xmlns:wpg="http://schemas.microsoft.com/office/word/2010/wordprocessingGroup" xmlns:wpi="http://schemas.microsoft.com/office/word/2010/wordprocessingInk" xmlns:wne="http://schemas.microsoft.com/office/word/2006/wordml" xmlns:wps="http://schemas.microsoft.com/office/word/2010/wordprocessingShape" mc:Ignorable="w14 w15 w16se w16cid wp14">
   <w:p>
     <w:pPr>
       <w:pStyle w:val="Kopfzeile"/>
@@ -6388,7 +7467,7 @@
 </file>
 
 <file path=word/header11.xml><?xml version="1.0" encoding="utf-8"?>
-<w:hdr xmlns:wpc="http://schemas.microsoft.com/office/word/2010/wordprocessingCanvas" xmlns:cx="http://schemas.microsoft.com/office/drawing/2014/chartex" xmlns:cx1="http://schemas.microsoft.com/office/drawing/2015/9/8/chartex" xmlns:cx2="http://schemas.microsoft.com/office/drawing/2015/10/21/chartex" xmlns:cx3="http://schemas.microsoft.com/office/drawing/2016/5/9/chartex" xmlns:cx4="http://schemas.microsoft.com/office/drawing/2016/5/10/chartex" xmlns:cx5="http://schemas.microsoft.com/office/drawing/2016/5/11/chartex" xmlns:cx6="http://schemas.microsoft.com/office/drawing/2016/5/12/chartex" xmlns:cx7="http://schemas.microsoft.com/office/drawing/2016/5/13/chartex" xmlns:cx8="http://schemas.microsoft.com/office/drawing/2016/5/14/chartex" xmlns:mc="http://schemas.openxmlformats.org/markup-compatibility/2006" xmlns:aink="http://schemas.microsoft.com/office/drawing/2016/ink" xmlns:am3d="http://schemas.microsoft.com/office/drawing/2017/model3d" xmlns:o="urn:schemas-microsoft-com:office:office" xmlns:r="http://schemas.openxmlformats.org/officeDocument/2006/relationships" xmlns:m="http://schemas.openxmlformats.org/officeDocument/2006/math" xmlns:v="urn:schemas-microsoft-com:vml" xmlns:wp14="http://schemas.microsoft.com/office/word/2010/wordprocessingDrawing" xmlns:wp="http://schemas.openxmlformats.org/drawingml/2006/wordprocessingDrawing" xmlns:w10="urn:schemas-microsoft-com:office:word" xmlns:w="http://schemas.openxmlformats.org/wordprocessingml/2006/main" xmlns:w14="http://schemas.microsoft.com/office/word/2010/wordml" xmlns:w15="http://schemas.microsoft.com/office/word/2012/wordml" xmlns:w16cex="http://schemas.microsoft.com/office/word/2018/wordml/cex" xmlns:w16cid="http://schemas.microsoft.com/office/word/2016/wordml/cid" xmlns:w16="http://schemas.microsoft.com/office/word/2018/wordml" xmlns:w16se="http://schemas.microsoft.com/office/word/2015/wordml/symex" xmlns:wpg="http://schemas.microsoft.com/office/word/2010/wordprocessingGroup" xmlns:wpi="http://schemas.microsoft.com/office/word/2010/wordprocessingInk" xmlns:wne="http://schemas.microsoft.com/office/word/2006/wordml" xmlns:wps="http://schemas.microsoft.com/office/word/2010/wordprocessingShape" mc:Ignorable="w14 w15 w16se w16cid w16 w16cex wp14">
+<w:hdr xmlns:wpc="http://schemas.microsoft.com/office/word/2010/wordprocessingCanvas" xmlns:cx="http://schemas.microsoft.com/office/drawing/2014/chartex" xmlns:cx1="http://schemas.microsoft.com/office/drawing/2015/9/8/chartex" xmlns:cx2="http://schemas.microsoft.com/office/drawing/2015/10/21/chartex" xmlns:cx3="http://schemas.microsoft.com/office/drawing/2016/5/9/chartex" xmlns:cx4="http://schemas.microsoft.com/office/drawing/2016/5/10/chartex" xmlns:cx5="http://schemas.microsoft.com/office/drawing/2016/5/11/chartex" xmlns:cx6="http://schemas.microsoft.com/office/drawing/2016/5/12/chartex" xmlns:cx7="http://schemas.microsoft.com/office/drawing/2016/5/13/chartex" xmlns:cx8="http://schemas.microsoft.com/office/drawing/2016/5/14/chartex" xmlns:mc="http://schemas.openxmlformats.org/markup-compatibility/2006" xmlns:aink="http://schemas.microsoft.com/office/drawing/2016/ink" xmlns:am3d="http://schemas.microsoft.com/office/drawing/2017/model3d" xmlns:o="urn:schemas-microsoft-com:office:office" xmlns:r="http://schemas.openxmlformats.org/officeDocument/2006/relationships" xmlns:m="http://schemas.openxmlformats.org/officeDocument/2006/math" xmlns:v="urn:schemas-microsoft-com:vml" xmlns:wp14="http://schemas.microsoft.com/office/word/2010/wordprocessingDrawing" xmlns:wp="http://schemas.openxmlformats.org/drawingml/2006/wordprocessingDrawing" xmlns:w10="urn:schemas-microsoft-com:office:word" xmlns:w="http://schemas.openxmlformats.org/wordprocessingml/2006/main" xmlns:w14="http://schemas.microsoft.com/office/word/2010/wordml" xmlns:w15="http://schemas.microsoft.com/office/word/2012/wordml" xmlns:w16cid="http://schemas.microsoft.com/office/word/2016/wordml/cid" xmlns:w16se="http://schemas.microsoft.com/office/word/2015/wordml/symex" xmlns:wpg="http://schemas.microsoft.com/office/word/2010/wordprocessingGroup" xmlns:wpi="http://schemas.microsoft.com/office/word/2010/wordprocessingInk" xmlns:wne="http://schemas.microsoft.com/office/word/2006/wordml" xmlns:wps="http://schemas.microsoft.com/office/word/2010/wordprocessingShape" mc:Ignorable="w14 w15 w16se w16cid wp14">
   <w:p>
     <w:pPr>
       <w:pStyle w:val="Kopfzeile"/>
@@ -6410,7 +7489,7 @@
 </file>
 
 <file path=word/header12.xml><?xml version="1.0" encoding="utf-8"?>
-<w:hdr xmlns:wpc="http://schemas.microsoft.com/office/word/2010/wordprocessingCanvas" xmlns:cx="http://schemas.microsoft.com/office/drawing/2014/chartex" xmlns:cx1="http://schemas.microsoft.com/office/drawing/2015/9/8/chartex" xmlns:cx2="http://schemas.microsoft.com/office/drawing/2015/10/21/chartex" xmlns:cx3="http://schemas.microsoft.com/office/drawing/2016/5/9/chartex" xmlns:cx4="http://schemas.microsoft.com/office/drawing/2016/5/10/chartex" xmlns:cx5="http://schemas.microsoft.com/office/drawing/2016/5/11/chartex" xmlns:cx6="http://schemas.microsoft.com/office/drawing/2016/5/12/chartex" xmlns:cx7="http://schemas.microsoft.com/office/drawing/2016/5/13/chartex" xmlns:cx8="http://schemas.microsoft.com/office/drawing/2016/5/14/chartex" xmlns:mc="http://schemas.openxmlformats.org/markup-compatibility/2006" xmlns:aink="http://schemas.microsoft.com/office/drawing/2016/ink" xmlns:am3d="http://schemas.microsoft.com/office/drawing/2017/model3d" xmlns:o="urn:schemas-microsoft-com:office:office" xmlns:r="http://schemas.openxmlformats.org/officeDocument/2006/relationships" xmlns:m="http://schemas.openxmlformats.org/officeDocument/2006/math" xmlns:v="urn:schemas-microsoft-com:vml" xmlns:wp14="http://schemas.microsoft.com/office/word/2010/wordprocessingDrawing" xmlns:wp="http://schemas.openxmlformats.org/drawingml/2006/wordprocessingDrawing" xmlns:w10="urn:schemas-microsoft-com:office:word" xmlns:w="http://schemas.openxmlformats.org/wordprocessingml/2006/main" xmlns:w14="http://schemas.microsoft.com/office/word/2010/wordml" xmlns:w15="http://schemas.microsoft.com/office/word/2012/wordml" xmlns:w16cex="http://schemas.microsoft.com/office/word/2018/wordml/cex" xmlns:w16cid="http://schemas.microsoft.com/office/word/2016/wordml/cid" xmlns:w16="http://schemas.microsoft.com/office/word/2018/wordml" xmlns:w16se="http://schemas.microsoft.com/office/word/2015/wordml/symex" xmlns:wpg="http://schemas.microsoft.com/office/word/2010/wordprocessingGroup" xmlns:wpi="http://schemas.microsoft.com/office/word/2010/wordprocessingInk" xmlns:wne="http://schemas.microsoft.com/office/word/2006/wordml" xmlns:wps="http://schemas.microsoft.com/office/word/2010/wordprocessingShape" mc:Ignorable="w14 w15 w16se w16cid w16 w16cex wp14">
+<w:hdr xmlns:wpc="http://schemas.microsoft.com/office/word/2010/wordprocessingCanvas" xmlns:cx="http://schemas.microsoft.com/office/drawing/2014/chartex" xmlns:cx1="http://schemas.microsoft.com/office/drawing/2015/9/8/chartex" xmlns:cx2="http://schemas.microsoft.com/office/drawing/2015/10/21/chartex" xmlns:cx3="http://schemas.microsoft.com/office/drawing/2016/5/9/chartex" xmlns:cx4="http://schemas.microsoft.com/office/drawing/2016/5/10/chartex" xmlns:cx5="http://schemas.microsoft.com/office/drawing/2016/5/11/chartex" xmlns:cx6="http://schemas.microsoft.com/office/drawing/2016/5/12/chartex" xmlns:cx7="http://schemas.microsoft.com/office/drawing/2016/5/13/chartex" xmlns:cx8="http://schemas.microsoft.com/office/drawing/2016/5/14/chartex" xmlns:mc="http://schemas.openxmlformats.org/markup-compatibility/2006" xmlns:aink="http://schemas.microsoft.com/office/drawing/2016/ink" xmlns:am3d="http://schemas.microsoft.com/office/drawing/2017/model3d" xmlns:o="urn:schemas-microsoft-com:office:office" xmlns:r="http://schemas.openxmlformats.org/officeDocument/2006/relationships" xmlns:m="http://schemas.openxmlformats.org/officeDocument/2006/math" xmlns:v="urn:schemas-microsoft-com:vml" xmlns:wp14="http://schemas.microsoft.com/office/word/2010/wordprocessingDrawing" xmlns:wp="http://schemas.openxmlformats.org/drawingml/2006/wordprocessingDrawing" xmlns:w10="urn:schemas-microsoft-com:office:word" xmlns:w="http://schemas.openxmlformats.org/wordprocessingml/2006/main" xmlns:w14="http://schemas.microsoft.com/office/word/2010/wordml" xmlns:w15="http://schemas.microsoft.com/office/word/2012/wordml" xmlns:w16cid="http://schemas.microsoft.com/office/word/2016/wordml/cid" xmlns:w16se="http://schemas.microsoft.com/office/word/2015/wordml/symex" xmlns:wpg="http://schemas.microsoft.com/office/word/2010/wordprocessingGroup" xmlns:wpi="http://schemas.microsoft.com/office/word/2010/wordprocessingInk" xmlns:wne="http://schemas.microsoft.com/office/word/2006/wordml" xmlns:wps="http://schemas.microsoft.com/office/word/2010/wordprocessingShape" mc:Ignorable="w14 w15 w16se w16cid wp14">
   <w:p>
     <w:pPr>
       <w:pStyle w:val="Kopfzeile"/>
@@ -6440,7 +7519,7 @@
 </file>
 
 <file path=word/header2.xml><?xml version="1.0" encoding="utf-8"?>
-<w:hdr xmlns:wpc="http://schemas.microsoft.com/office/word/2010/wordprocessingCanvas" xmlns:cx="http://schemas.microsoft.com/office/drawing/2014/chartex" xmlns:cx1="http://schemas.microsoft.com/office/drawing/2015/9/8/chartex" xmlns:cx2="http://schemas.microsoft.com/office/drawing/2015/10/21/chartex" xmlns:cx3="http://schemas.microsoft.com/office/drawing/2016/5/9/chartex" xmlns:cx4="http://schemas.microsoft.com/office/drawing/2016/5/10/chartex" xmlns:cx5="http://schemas.microsoft.com/office/drawing/2016/5/11/chartex" xmlns:cx6="http://schemas.microsoft.com/office/drawing/2016/5/12/chartex" xmlns:cx7="http://schemas.microsoft.com/office/drawing/2016/5/13/chartex" xmlns:cx8="http://schemas.microsoft.com/office/drawing/2016/5/14/chartex" xmlns:mc="http://schemas.openxmlformats.org/markup-compatibility/2006" xmlns:aink="http://schemas.microsoft.com/office/drawing/2016/ink" xmlns:am3d="http://schemas.microsoft.com/office/drawing/2017/model3d" xmlns:o="urn:schemas-microsoft-com:office:office" xmlns:r="http://schemas.openxmlformats.org/officeDocument/2006/relationships" xmlns:m="http://schemas.openxmlformats.org/officeDocument/2006/math" xmlns:v="urn:schemas-microsoft-com:vml" xmlns:wp14="http://schemas.microsoft.com/office/word/2010/wordprocessingDrawing" xmlns:wp="http://schemas.openxmlformats.org/drawingml/2006/wordprocessingDrawing" xmlns:w10="urn:schemas-microsoft-com:office:word" xmlns:w="http://schemas.openxmlformats.org/wordprocessingml/2006/main" xmlns:w14="http://schemas.microsoft.com/office/word/2010/wordml" xmlns:w15="http://schemas.microsoft.com/office/word/2012/wordml" xmlns:w16cex="http://schemas.microsoft.com/office/word/2018/wordml/cex" xmlns:w16cid="http://schemas.microsoft.com/office/word/2016/wordml/cid" xmlns:w16="http://schemas.microsoft.com/office/word/2018/wordml" xmlns:w16se="http://schemas.microsoft.com/office/word/2015/wordml/symex" xmlns:wpg="http://schemas.microsoft.com/office/word/2010/wordprocessingGroup" xmlns:wpi="http://schemas.microsoft.com/office/word/2010/wordprocessingInk" xmlns:wne="http://schemas.microsoft.com/office/word/2006/wordml" xmlns:wps="http://schemas.microsoft.com/office/word/2010/wordprocessingShape" mc:Ignorable="w14 w15 w16se w16cid w16 w16cex wp14">
+<w:hdr xmlns:wpc="http://schemas.microsoft.com/office/word/2010/wordprocessingCanvas" xmlns:cx="http://schemas.microsoft.com/office/drawing/2014/chartex" xmlns:cx1="http://schemas.microsoft.com/office/drawing/2015/9/8/chartex" xmlns:cx2="http://schemas.microsoft.com/office/drawing/2015/10/21/chartex" xmlns:cx3="http://schemas.microsoft.com/office/drawing/2016/5/9/chartex" xmlns:cx4="http://schemas.microsoft.com/office/drawing/2016/5/10/chartex" xmlns:cx5="http://schemas.microsoft.com/office/drawing/2016/5/11/chartex" xmlns:cx6="http://schemas.microsoft.com/office/drawing/2016/5/12/chartex" xmlns:cx7="http://schemas.microsoft.com/office/drawing/2016/5/13/chartex" xmlns:cx8="http://schemas.microsoft.com/office/drawing/2016/5/14/chartex" xmlns:mc="http://schemas.openxmlformats.org/markup-compatibility/2006" xmlns:aink="http://schemas.microsoft.com/office/drawing/2016/ink" xmlns:am3d="http://schemas.microsoft.com/office/drawing/2017/model3d" xmlns:o="urn:schemas-microsoft-com:office:office" xmlns:r="http://schemas.openxmlformats.org/officeDocument/2006/relationships" xmlns:m="http://schemas.openxmlformats.org/officeDocument/2006/math" xmlns:v="urn:schemas-microsoft-com:vml" xmlns:wp14="http://schemas.microsoft.com/office/word/2010/wordprocessingDrawing" xmlns:wp="http://schemas.openxmlformats.org/drawingml/2006/wordprocessingDrawing" xmlns:w10="urn:schemas-microsoft-com:office:word" xmlns:w="http://schemas.openxmlformats.org/wordprocessingml/2006/main" xmlns:w14="http://schemas.microsoft.com/office/word/2010/wordml" xmlns:w15="http://schemas.microsoft.com/office/word/2012/wordml" xmlns:w16cid="http://schemas.microsoft.com/office/word/2016/wordml/cid" xmlns:w16se="http://schemas.microsoft.com/office/word/2015/wordml/symex" xmlns:wpg="http://schemas.microsoft.com/office/word/2010/wordprocessingGroup" xmlns:wpi="http://schemas.microsoft.com/office/word/2010/wordprocessingInk" xmlns:wne="http://schemas.microsoft.com/office/word/2006/wordml" xmlns:wps="http://schemas.microsoft.com/office/word/2010/wordprocessingShape" mc:Ignorable="w14 w15 w16se w16cid wp14">
   <w:p>
     <w:pPr>
       <w:pStyle w:val="Kopfzeile"/>
@@ -6482,7 +7561,7 @@
 </file>
 
 <file path=word/header3.xml><?xml version="1.0" encoding="utf-8"?>
-<w:hdr xmlns:wpc="http://schemas.microsoft.com/office/word/2010/wordprocessingCanvas" xmlns:cx="http://schemas.microsoft.com/office/drawing/2014/chartex" xmlns:cx1="http://schemas.microsoft.com/office/drawing/2015/9/8/chartex" xmlns:cx2="http://schemas.microsoft.com/office/drawing/2015/10/21/chartex" xmlns:cx3="http://schemas.microsoft.com/office/drawing/2016/5/9/chartex" xmlns:cx4="http://schemas.microsoft.com/office/drawing/2016/5/10/chartex" xmlns:cx5="http://schemas.microsoft.com/office/drawing/2016/5/11/chartex" xmlns:cx6="http://schemas.microsoft.com/office/drawing/2016/5/12/chartex" xmlns:cx7="http://schemas.microsoft.com/office/drawing/2016/5/13/chartex" xmlns:cx8="http://schemas.microsoft.com/office/drawing/2016/5/14/chartex" xmlns:mc="http://schemas.openxmlformats.org/markup-compatibility/2006" xmlns:aink="http://schemas.microsoft.com/office/drawing/2016/ink" xmlns:am3d="http://schemas.microsoft.com/office/drawing/2017/model3d" xmlns:o="urn:schemas-microsoft-com:office:office" xmlns:r="http://schemas.openxmlformats.org/officeDocument/2006/relationships" xmlns:m="http://schemas.openxmlformats.org/officeDocument/2006/math" xmlns:v="urn:schemas-microsoft-com:vml" xmlns:wp14="http://schemas.microsoft.com/office/word/2010/wordprocessingDrawing" xmlns:wp="http://schemas.openxmlformats.org/drawingml/2006/wordprocessingDrawing" xmlns:w10="urn:schemas-microsoft-com:office:word" xmlns:w="http://schemas.openxmlformats.org/wordprocessingml/2006/main" xmlns:w14="http://schemas.microsoft.com/office/word/2010/wordml" xmlns:w15="http://schemas.microsoft.com/office/word/2012/wordml" xmlns:w16cex="http://schemas.microsoft.com/office/word/2018/wordml/cex" xmlns:w16cid="http://schemas.microsoft.com/office/word/2016/wordml/cid" xmlns:w16="http://schemas.microsoft.com/office/word/2018/wordml" xmlns:w16se="http://schemas.microsoft.com/office/word/2015/wordml/symex" xmlns:wpg="http://schemas.microsoft.com/office/word/2010/wordprocessingGroup" xmlns:wpi="http://schemas.microsoft.com/office/word/2010/wordprocessingInk" xmlns:wne="http://schemas.microsoft.com/office/word/2006/wordml" xmlns:wps="http://schemas.microsoft.com/office/word/2010/wordprocessingShape" mc:Ignorable="w14 w15 w16se w16cid w16 w16cex wp14">
+<w:hdr xmlns:wpc="http://schemas.microsoft.com/office/word/2010/wordprocessingCanvas" xmlns:cx="http://schemas.microsoft.com/office/drawing/2014/chartex" xmlns:cx1="http://schemas.microsoft.com/office/drawing/2015/9/8/chartex" xmlns:cx2="http://schemas.microsoft.com/office/drawing/2015/10/21/chartex" xmlns:cx3="http://schemas.microsoft.com/office/drawing/2016/5/9/chartex" xmlns:cx4="http://schemas.microsoft.com/office/drawing/2016/5/10/chartex" xmlns:cx5="http://schemas.microsoft.com/office/drawing/2016/5/11/chartex" xmlns:cx6="http://schemas.microsoft.com/office/drawing/2016/5/12/chartex" xmlns:cx7="http://schemas.microsoft.com/office/drawing/2016/5/13/chartex" xmlns:cx8="http://schemas.microsoft.com/office/drawing/2016/5/14/chartex" xmlns:mc="http://schemas.openxmlformats.org/markup-compatibility/2006" xmlns:aink="http://schemas.microsoft.com/office/drawing/2016/ink" xmlns:am3d="http://schemas.microsoft.com/office/drawing/2017/model3d" xmlns:o="urn:schemas-microsoft-com:office:office" xmlns:r="http://schemas.openxmlformats.org/officeDocument/2006/relationships" xmlns:m="http://schemas.openxmlformats.org/officeDocument/2006/math" xmlns:v="urn:schemas-microsoft-com:vml" xmlns:wp14="http://schemas.microsoft.com/office/word/2010/wordprocessingDrawing" xmlns:wp="http://schemas.openxmlformats.org/drawingml/2006/wordprocessingDrawing" xmlns:w10="urn:schemas-microsoft-com:office:word" xmlns:w="http://schemas.openxmlformats.org/wordprocessingml/2006/main" xmlns:w14="http://schemas.microsoft.com/office/word/2010/wordml" xmlns:w15="http://schemas.microsoft.com/office/word/2012/wordml" xmlns:w16cid="http://schemas.microsoft.com/office/word/2016/wordml/cid" xmlns:w16se="http://schemas.microsoft.com/office/word/2015/wordml/symex" xmlns:wpg="http://schemas.microsoft.com/office/word/2010/wordprocessingGroup" xmlns:wpi="http://schemas.microsoft.com/office/word/2010/wordprocessingInk" xmlns:wne="http://schemas.microsoft.com/office/word/2006/wordml" xmlns:wps="http://schemas.microsoft.com/office/word/2010/wordprocessingShape" mc:Ignorable="w14 w15 w16se w16cid wp14">
   <w:p>
     <w:pPr>
       <w:pStyle w:val="Kopfzeile"/>
@@ -6492,7 +7571,7 @@
 </file>
 
 <file path=word/header4.xml><?xml version="1.0" encoding="utf-8"?>
-<w:hdr xmlns:wpc="http://schemas.microsoft.com/office/word/2010/wordprocessingCanvas" xmlns:cx="http://schemas.microsoft.com/office/drawing/2014/chartex" xmlns:cx1="http://schemas.microsoft.com/office/drawing/2015/9/8/chartex" xmlns:cx2="http://schemas.microsoft.com/office/drawing/2015/10/21/chartex" xmlns:cx3="http://schemas.microsoft.com/office/drawing/2016/5/9/chartex" xmlns:cx4="http://schemas.microsoft.com/office/drawing/2016/5/10/chartex" xmlns:cx5="http://schemas.microsoft.com/office/drawing/2016/5/11/chartex" xmlns:cx6="http://schemas.microsoft.com/office/drawing/2016/5/12/chartex" xmlns:cx7="http://schemas.microsoft.com/office/drawing/2016/5/13/chartex" xmlns:cx8="http://schemas.microsoft.com/office/drawing/2016/5/14/chartex" xmlns:mc="http://schemas.openxmlformats.org/markup-compatibility/2006" xmlns:aink="http://schemas.microsoft.com/office/drawing/2016/ink" xmlns:am3d="http://schemas.microsoft.com/office/drawing/2017/model3d" xmlns:o="urn:schemas-microsoft-com:office:office" xmlns:r="http://schemas.openxmlformats.org/officeDocument/2006/relationships" xmlns:m="http://schemas.openxmlformats.org/officeDocument/2006/math" xmlns:v="urn:schemas-microsoft-com:vml" xmlns:wp14="http://schemas.microsoft.com/office/word/2010/wordprocessingDrawing" xmlns:wp="http://schemas.openxmlformats.org/drawingml/2006/wordprocessingDrawing" xmlns:w10="urn:schemas-microsoft-com:office:word" xmlns:w="http://schemas.openxmlformats.org/wordprocessingml/2006/main" xmlns:w14="http://schemas.microsoft.com/office/word/2010/wordml" xmlns:w15="http://schemas.microsoft.com/office/word/2012/wordml" xmlns:w16cex="http://schemas.microsoft.com/office/word/2018/wordml/cex" xmlns:w16cid="http://schemas.microsoft.com/office/word/2016/wordml/cid" xmlns:w16="http://schemas.microsoft.com/office/word/2018/wordml" xmlns:w16se="http://schemas.microsoft.com/office/word/2015/wordml/symex" xmlns:wpg="http://schemas.microsoft.com/office/word/2010/wordprocessingGroup" xmlns:wpi="http://schemas.microsoft.com/office/word/2010/wordprocessingInk" xmlns:wne="http://schemas.microsoft.com/office/word/2006/wordml" xmlns:wps="http://schemas.microsoft.com/office/word/2010/wordprocessingShape" mc:Ignorable="w14 w15 w16se w16cid w16 w16cex wp14">
+<w:hdr xmlns:wpc="http://schemas.microsoft.com/office/word/2010/wordprocessingCanvas" xmlns:cx="http://schemas.microsoft.com/office/drawing/2014/chartex" xmlns:cx1="http://schemas.microsoft.com/office/drawing/2015/9/8/chartex" xmlns:cx2="http://schemas.microsoft.com/office/drawing/2015/10/21/chartex" xmlns:cx3="http://schemas.microsoft.com/office/drawing/2016/5/9/chartex" xmlns:cx4="http://schemas.microsoft.com/office/drawing/2016/5/10/chartex" xmlns:cx5="http://schemas.microsoft.com/office/drawing/2016/5/11/chartex" xmlns:cx6="http://schemas.microsoft.com/office/drawing/2016/5/12/chartex" xmlns:cx7="http://schemas.microsoft.com/office/drawing/2016/5/13/chartex" xmlns:cx8="http://schemas.microsoft.com/office/drawing/2016/5/14/chartex" xmlns:mc="http://schemas.openxmlformats.org/markup-compatibility/2006" xmlns:aink="http://schemas.microsoft.com/office/drawing/2016/ink" xmlns:am3d="http://schemas.microsoft.com/office/drawing/2017/model3d" xmlns:o="urn:schemas-microsoft-com:office:office" xmlns:r="http://schemas.openxmlformats.org/officeDocument/2006/relationships" xmlns:m="http://schemas.openxmlformats.org/officeDocument/2006/math" xmlns:v="urn:schemas-microsoft-com:vml" xmlns:wp14="http://schemas.microsoft.com/office/word/2010/wordprocessingDrawing" xmlns:wp="http://schemas.openxmlformats.org/drawingml/2006/wordprocessingDrawing" xmlns:w10="urn:schemas-microsoft-com:office:word" xmlns:w="http://schemas.openxmlformats.org/wordprocessingml/2006/main" xmlns:w14="http://schemas.microsoft.com/office/word/2010/wordml" xmlns:w15="http://schemas.microsoft.com/office/word/2012/wordml" xmlns:w16cid="http://schemas.microsoft.com/office/word/2016/wordml/cid" xmlns:w16se="http://schemas.microsoft.com/office/word/2015/wordml/symex" xmlns:wpg="http://schemas.microsoft.com/office/word/2010/wordprocessingGroup" xmlns:wpi="http://schemas.microsoft.com/office/word/2010/wordprocessingInk" xmlns:wne="http://schemas.microsoft.com/office/word/2006/wordml" xmlns:wps="http://schemas.microsoft.com/office/word/2010/wordprocessingShape" mc:Ignorable="w14 w15 w16se w16cid wp14">
   <w:p>
     <w:pPr>
       <w:pStyle w:val="Kopfzeile"/>
@@ -6544,7 +7623,7 @@
 </file>
 
 <file path=word/header5.xml><?xml version="1.0" encoding="utf-8"?>
-<w:hdr xmlns:wpc="http://schemas.microsoft.com/office/word/2010/wordprocessingCanvas" xmlns:cx="http://schemas.microsoft.com/office/drawing/2014/chartex" xmlns:cx1="http://schemas.microsoft.com/office/drawing/2015/9/8/chartex" xmlns:cx2="http://schemas.microsoft.com/office/drawing/2015/10/21/chartex" xmlns:cx3="http://schemas.microsoft.com/office/drawing/2016/5/9/chartex" xmlns:cx4="http://schemas.microsoft.com/office/drawing/2016/5/10/chartex" xmlns:cx5="http://schemas.microsoft.com/office/drawing/2016/5/11/chartex" xmlns:cx6="http://schemas.microsoft.com/office/drawing/2016/5/12/chartex" xmlns:cx7="http://schemas.microsoft.com/office/drawing/2016/5/13/chartex" xmlns:cx8="http://schemas.microsoft.com/office/drawing/2016/5/14/chartex" xmlns:mc="http://schemas.openxmlformats.org/markup-compatibility/2006" xmlns:aink="http://schemas.microsoft.com/office/drawing/2016/ink" xmlns:am3d="http://schemas.microsoft.com/office/drawing/2017/model3d" xmlns:o="urn:schemas-microsoft-com:office:office" xmlns:r="http://schemas.openxmlformats.org/officeDocument/2006/relationships" xmlns:m="http://schemas.openxmlformats.org/officeDocument/2006/math" xmlns:v="urn:schemas-microsoft-com:vml" xmlns:wp14="http://schemas.microsoft.com/office/word/2010/wordprocessingDrawing" xmlns:wp="http://schemas.openxmlformats.org/drawingml/2006/wordprocessingDrawing" xmlns:w10="urn:schemas-microsoft-com:office:word" xmlns:w="http://schemas.openxmlformats.org/wordprocessingml/2006/main" xmlns:w14="http://schemas.microsoft.com/office/word/2010/wordml" xmlns:w15="http://schemas.microsoft.com/office/word/2012/wordml" xmlns:w16cex="http://schemas.microsoft.com/office/word/2018/wordml/cex" xmlns:w16cid="http://schemas.microsoft.com/office/word/2016/wordml/cid" xmlns:w16="http://schemas.microsoft.com/office/word/2018/wordml" xmlns:w16se="http://schemas.microsoft.com/office/word/2015/wordml/symex" xmlns:wpg="http://schemas.microsoft.com/office/word/2010/wordprocessingGroup" xmlns:wpi="http://schemas.microsoft.com/office/word/2010/wordprocessingInk" xmlns:wne="http://schemas.microsoft.com/office/word/2006/wordml" xmlns:wps="http://schemas.microsoft.com/office/word/2010/wordprocessingShape" mc:Ignorable="w14 w15 w16se w16cid w16 w16cex wp14">
+<w:hdr xmlns:wpc="http://schemas.microsoft.com/office/word/2010/wordprocessingCanvas" xmlns:cx="http://schemas.microsoft.com/office/drawing/2014/chartex" xmlns:cx1="http://schemas.microsoft.com/office/drawing/2015/9/8/chartex" xmlns:cx2="http://schemas.microsoft.com/office/drawing/2015/10/21/chartex" xmlns:cx3="http://schemas.microsoft.com/office/drawing/2016/5/9/chartex" xmlns:cx4="http://schemas.microsoft.com/office/drawing/2016/5/10/chartex" xmlns:cx5="http://schemas.microsoft.com/office/drawing/2016/5/11/chartex" xmlns:cx6="http://schemas.microsoft.com/office/drawing/2016/5/12/chartex" xmlns:cx7="http://schemas.microsoft.com/office/drawing/2016/5/13/chartex" xmlns:cx8="http://schemas.microsoft.com/office/drawing/2016/5/14/chartex" xmlns:mc="http://schemas.openxmlformats.org/markup-compatibility/2006" xmlns:aink="http://schemas.microsoft.com/office/drawing/2016/ink" xmlns:am3d="http://schemas.microsoft.com/office/drawing/2017/model3d" xmlns:o="urn:schemas-microsoft-com:office:office" xmlns:r="http://schemas.openxmlformats.org/officeDocument/2006/relationships" xmlns:m="http://schemas.openxmlformats.org/officeDocument/2006/math" xmlns:v="urn:schemas-microsoft-com:vml" xmlns:wp14="http://schemas.microsoft.com/office/word/2010/wordprocessingDrawing" xmlns:wp="http://schemas.openxmlformats.org/drawingml/2006/wordprocessingDrawing" xmlns:w10="urn:schemas-microsoft-com:office:word" xmlns:w="http://schemas.openxmlformats.org/wordprocessingml/2006/main" xmlns:w14="http://schemas.microsoft.com/office/word/2010/wordml" xmlns:w15="http://schemas.microsoft.com/office/word/2012/wordml" xmlns:w16cid="http://schemas.microsoft.com/office/word/2016/wordml/cid" xmlns:w16se="http://schemas.microsoft.com/office/word/2015/wordml/symex" xmlns:wpg="http://schemas.microsoft.com/office/word/2010/wordprocessingGroup" xmlns:wpi="http://schemas.microsoft.com/office/word/2010/wordprocessingInk" xmlns:wne="http://schemas.microsoft.com/office/word/2006/wordml" xmlns:wps="http://schemas.microsoft.com/office/word/2010/wordprocessingShape" mc:Ignorable="w14 w15 w16se w16cid wp14">
   <w:p>
     <w:pPr>
       <w:pStyle w:val="Kopfzeile"/>
@@ -6566,7 +7645,7 @@
 </file>
 
 <file path=word/header6.xml><?xml version="1.0" encoding="utf-8"?>
-<w:hdr xmlns:wpc="http://schemas.microsoft.com/office/word/2010/wordprocessingCanvas" xmlns:cx="http://schemas.microsoft.com/office/drawing/2014/chartex" xmlns:cx1="http://schemas.microsoft.com/office/drawing/2015/9/8/chartex" xmlns:cx2="http://schemas.microsoft.com/office/drawing/2015/10/21/chartex" xmlns:cx3="http://schemas.microsoft.com/office/drawing/2016/5/9/chartex" xmlns:cx4="http://schemas.microsoft.com/office/drawing/2016/5/10/chartex" xmlns:cx5="http://schemas.microsoft.com/office/drawing/2016/5/11/chartex" xmlns:cx6="http://schemas.microsoft.com/office/drawing/2016/5/12/chartex" xmlns:cx7="http://schemas.microsoft.com/office/drawing/2016/5/13/chartex" xmlns:cx8="http://schemas.microsoft.com/office/drawing/2016/5/14/chartex" xmlns:mc="http://schemas.openxmlformats.org/markup-compatibility/2006" xmlns:aink="http://schemas.microsoft.com/office/drawing/2016/ink" xmlns:am3d="http://schemas.microsoft.com/office/drawing/2017/model3d" xmlns:o="urn:schemas-microsoft-com:office:office" xmlns:r="http://schemas.openxmlformats.org/officeDocument/2006/relationships" xmlns:m="http://schemas.openxmlformats.org/officeDocument/2006/math" xmlns:v="urn:schemas-microsoft-com:vml" xmlns:wp14="http://schemas.microsoft.com/office/word/2010/wordprocessingDrawing" xmlns:wp="http://schemas.openxmlformats.org/drawingml/2006/wordprocessingDrawing" xmlns:w10="urn:schemas-microsoft-com:office:word" xmlns:w="http://schemas.openxmlformats.org/wordprocessingml/2006/main" xmlns:w14="http://schemas.microsoft.com/office/word/2010/wordml" xmlns:w15="http://schemas.microsoft.com/office/word/2012/wordml" xmlns:w16cex="http://schemas.microsoft.com/office/word/2018/wordml/cex" xmlns:w16cid="http://schemas.microsoft.com/office/word/2016/wordml/cid" xmlns:w16="http://schemas.microsoft.com/office/word/2018/wordml" xmlns:w16se="http://schemas.microsoft.com/office/word/2015/wordml/symex" xmlns:wpg="http://schemas.microsoft.com/office/word/2010/wordprocessingGroup" xmlns:wpi="http://schemas.microsoft.com/office/word/2010/wordprocessingInk" xmlns:wne="http://schemas.microsoft.com/office/word/2006/wordml" xmlns:wps="http://schemas.microsoft.com/office/word/2010/wordprocessingShape" mc:Ignorable="w14 w15 w16se w16cid w16 w16cex wp14">
+<w:hdr xmlns:wpc="http://schemas.microsoft.com/office/word/2010/wordprocessingCanvas" xmlns:cx="http://schemas.microsoft.com/office/drawing/2014/chartex" xmlns:cx1="http://schemas.microsoft.com/office/drawing/2015/9/8/chartex" xmlns:cx2="http://schemas.microsoft.com/office/drawing/2015/10/21/chartex" xmlns:cx3="http://schemas.microsoft.com/office/drawing/2016/5/9/chartex" xmlns:cx4="http://schemas.microsoft.com/office/drawing/2016/5/10/chartex" xmlns:cx5="http://schemas.microsoft.com/office/drawing/2016/5/11/chartex" xmlns:cx6="http://schemas.microsoft.com/office/drawing/2016/5/12/chartex" xmlns:cx7="http://schemas.microsoft.com/office/drawing/2016/5/13/chartex" xmlns:cx8="http://schemas.microsoft.com/office/drawing/2016/5/14/chartex" xmlns:mc="http://schemas.openxmlformats.org/markup-compatibility/2006" xmlns:aink="http://schemas.microsoft.com/office/drawing/2016/ink" xmlns:am3d="http://schemas.microsoft.com/office/drawing/2017/model3d" xmlns:o="urn:schemas-microsoft-com:office:office" xmlns:r="http://schemas.openxmlformats.org/officeDocument/2006/relationships" xmlns:m="http://schemas.openxmlformats.org/officeDocument/2006/math" xmlns:v="urn:schemas-microsoft-com:vml" xmlns:wp14="http://schemas.microsoft.com/office/word/2010/wordprocessingDrawing" xmlns:wp="http://schemas.openxmlformats.org/drawingml/2006/wordprocessingDrawing" xmlns:w10="urn:schemas-microsoft-com:office:word" xmlns:w="http://schemas.openxmlformats.org/wordprocessingml/2006/main" xmlns:w14="http://schemas.microsoft.com/office/word/2010/wordml" xmlns:w15="http://schemas.microsoft.com/office/word/2012/wordml" xmlns:w16cid="http://schemas.microsoft.com/office/word/2016/wordml/cid" xmlns:w16se="http://schemas.microsoft.com/office/word/2015/wordml/symex" xmlns:wpg="http://schemas.microsoft.com/office/word/2010/wordprocessingGroup" xmlns:wpi="http://schemas.microsoft.com/office/word/2010/wordprocessingInk" xmlns:wne="http://schemas.microsoft.com/office/word/2006/wordml" xmlns:wps="http://schemas.microsoft.com/office/word/2010/wordprocessingShape" mc:Ignorable="w14 w15 w16se w16cid wp14">
   <w:p>
     <w:pPr>
       <w:pStyle w:val="Kopfzeile"/>
@@ -6594,7 +7673,7 @@
 </file>
 
 <file path=word/header7.xml><?xml version="1.0" encoding="utf-8"?>
-<w:hdr xmlns:wpc="http://schemas.microsoft.com/office/word/2010/wordprocessingCanvas" xmlns:cx="http://schemas.microsoft.com/office/drawing/2014/chartex" xmlns:cx1="http://schemas.microsoft.com/office/drawing/2015/9/8/chartex" xmlns:cx2="http://schemas.microsoft.com/office/drawing/2015/10/21/chartex" xmlns:cx3="http://schemas.microsoft.com/office/drawing/2016/5/9/chartex" xmlns:cx4="http://schemas.microsoft.com/office/drawing/2016/5/10/chartex" xmlns:cx5="http://schemas.microsoft.com/office/drawing/2016/5/11/chartex" xmlns:cx6="http://schemas.microsoft.com/office/drawing/2016/5/12/chartex" xmlns:cx7="http://schemas.microsoft.com/office/drawing/2016/5/13/chartex" xmlns:cx8="http://schemas.microsoft.com/office/drawing/2016/5/14/chartex" xmlns:mc="http://schemas.openxmlformats.org/markup-compatibility/2006" xmlns:aink="http://schemas.microsoft.com/office/drawing/2016/ink" xmlns:am3d="http://schemas.microsoft.com/office/drawing/2017/model3d" xmlns:o="urn:schemas-microsoft-com:office:office" xmlns:r="http://schemas.openxmlformats.org/officeDocument/2006/relationships" xmlns:m="http://schemas.openxmlformats.org/officeDocument/2006/math" xmlns:v="urn:schemas-microsoft-com:vml" xmlns:wp14="http://schemas.microsoft.com/office/word/2010/wordprocessingDrawing" xmlns:wp="http://schemas.openxmlformats.org/drawingml/2006/wordprocessingDrawing" xmlns:w10="urn:schemas-microsoft-com:office:word" xmlns:w="http://schemas.openxmlformats.org/wordprocessingml/2006/main" xmlns:w14="http://schemas.microsoft.com/office/word/2010/wordml" xmlns:w15="http://schemas.microsoft.com/office/word/2012/wordml" xmlns:w16cex="http://schemas.microsoft.com/office/word/2018/wordml/cex" xmlns:w16cid="http://schemas.microsoft.com/office/word/2016/wordml/cid" xmlns:w16="http://schemas.microsoft.com/office/word/2018/wordml" xmlns:w16se="http://schemas.microsoft.com/office/word/2015/wordml/symex" xmlns:wpg="http://schemas.microsoft.com/office/word/2010/wordprocessingGroup" xmlns:wpi="http://schemas.microsoft.com/office/word/2010/wordprocessingInk" xmlns:wne="http://schemas.microsoft.com/office/word/2006/wordml" xmlns:wps="http://schemas.microsoft.com/office/word/2010/wordprocessingShape" mc:Ignorable="w14 w15 w16se w16cid w16 w16cex wp14">
+<w:hdr xmlns:wpc="http://schemas.microsoft.com/office/word/2010/wordprocessingCanvas" xmlns:cx="http://schemas.microsoft.com/office/drawing/2014/chartex" xmlns:cx1="http://schemas.microsoft.com/office/drawing/2015/9/8/chartex" xmlns:cx2="http://schemas.microsoft.com/office/drawing/2015/10/21/chartex" xmlns:cx3="http://schemas.microsoft.com/office/drawing/2016/5/9/chartex" xmlns:cx4="http://schemas.microsoft.com/office/drawing/2016/5/10/chartex" xmlns:cx5="http://schemas.microsoft.com/office/drawing/2016/5/11/chartex" xmlns:cx6="http://schemas.microsoft.com/office/drawing/2016/5/12/chartex" xmlns:cx7="http://schemas.microsoft.com/office/drawing/2016/5/13/chartex" xmlns:cx8="http://schemas.microsoft.com/office/drawing/2016/5/14/chartex" xmlns:mc="http://schemas.openxmlformats.org/markup-compatibility/2006" xmlns:aink="http://schemas.microsoft.com/office/drawing/2016/ink" xmlns:am3d="http://schemas.microsoft.com/office/drawing/2017/model3d" xmlns:o="urn:schemas-microsoft-com:office:office" xmlns:r="http://schemas.openxmlformats.org/officeDocument/2006/relationships" xmlns:m="http://schemas.openxmlformats.org/officeDocument/2006/math" xmlns:v="urn:schemas-microsoft-com:vml" xmlns:wp14="http://schemas.microsoft.com/office/word/2010/wordprocessingDrawing" xmlns:wp="http://schemas.openxmlformats.org/drawingml/2006/wordprocessingDrawing" xmlns:w10="urn:schemas-microsoft-com:office:word" xmlns:w="http://schemas.openxmlformats.org/wordprocessingml/2006/main" xmlns:w14="http://schemas.microsoft.com/office/word/2010/wordml" xmlns:w15="http://schemas.microsoft.com/office/word/2012/wordml" xmlns:w16cid="http://schemas.microsoft.com/office/word/2016/wordml/cid" xmlns:w16se="http://schemas.microsoft.com/office/word/2015/wordml/symex" xmlns:wpg="http://schemas.microsoft.com/office/word/2010/wordprocessingGroup" xmlns:wpi="http://schemas.microsoft.com/office/word/2010/wordprocessingInk" xmlns:wne="http://schemas.microsoft.com/office/word/2006/wordml" xmlns:wps="http://schemas.microsoft.com/office/word/2010/wordprocessingShape" mc:Ignorable="w14 w15 w16se w16cid wp14">
   <w:p>
     <w:pPr>
       <w:pStyle w:val="Kopfzeile"/>
@@ -6622,7 +7701,7 @@
 </file>
 
 <file path=word/header8.xml><?xml version="1.0" encoding="utf-8"?>
-<w:hdr xmlns:wpc="http://schemas.microsoft.com/office/word/2010/wordprocessingCanvas" xmlns:cx="http://schemas.microsoft.com/office/drawing/2014/chartex" xmlns:cx1="http://schemas.microsoft.com/office/drawing/2015/9/8/chartex" xmlns:cx2="http://schemas.microsoft.com/office/drawing/2015/10/21/chartex" xmlns:cx3="http://schemas.microsoft.com/office/drawing/2016/5/9/chartex" xmlns:cx4="http://schemas.microsoft.com/office/drawing/2016/5/10/chartex" xmlns:cx5="http://schemas.microsoft.com/office/drawing/2016/5/11/chartex" xmlns:cx6="http://schemas.microsoft.com/office/drawing/2016/5/12/chartex" xmlns:cx7="http://schemas.microsoft.com/office/drawing/2016/5/13/chartex" xmlns:cx8="http://schemas.microsoft.com/office/drawing/2016/5/14/chartex" xmlns:mc="http://schemas.openxmlformats.org/markup-compatibility/2006" xmlns:aink="http://schemas.microsoft.com/office/drawing/2016/ink" xmlns:am3d="http://schemas.microsoft.com/office/drawing/2017/model3d" xmlns:o="urn:schemas-microsoft-com:office:office" xmlns:r="http://schemas.openxmlformats.org/officeDocument/2006/relationships" xmlns:m="http://schemas.openxmlformats.org/officeDocument/2006/math" xmlns:v="urn:schemas-microsoft-com:vml" xmlns:wp14="http://schemas.microsoft.com/office/word/2010/wordprocessingDrawing" xmlns:wp="http://schemas.openxmlformats.org/drawingml/2006/wordprocessingDrawing" xmlns:w10="urn:schemas-microsoft-com:office:word" xmlns:w="http://schemas.openxmlformats.org/wordprocessingml/2006/main" xmlns:w14="http://schemas.microsoft.com/office/word/2010/wordml" xmlns:w15="http://schemas.microsoft.com/office/word/2012/wordml" xmlns:w16cex="http://schemas.microsoft.com/office/word/2018/wordml/cex" xmlns:w16cid="http://schemas.microsoft.com/office/word/2016/wordml/cid" xmlns:w16="http://schemas.microsoft.com/office/word/2018/wordml" xmlns:w16se="http://schemas.microsoft.com/office/word/2015/wordml/symex" xmlns:wpg="http://schemas.microsoft.com/office/word/2010/wordprocessingGroup" xmlns:wpi="http://schemas.microsoft.com/office/word/2010/wordprocessingInk" xmlns:wne="http://schemas.microsoft.com/office/word/2006/wordml" xmlns:wps="http://schemas.microsoft.com/office/word/2010/wordprocessingShape" mc:Ignorable="w14 w15 w16se w16cid w16 w16cex wp14">
+<w:hdr xmlns:wpc="http://schemas.microsoft.com/office/word/2010/wordprocessingCanvas" xmlns:cx="http://schemas.microsoft.com/office/drawing/2014/chartex" xmlns:cx1="http://schemas.microsoft.com/office/drawing/2015/9/8/chartex" xmlns:cx2="http://schemas.microsoft.com/office/drawing/2015/10/21/chartex" xmlns:cx3="http://schemas.microsoft.com/office/drawing/2016/5/9/chartex" xmlns:cx4="http://schemas.microsoft.com/office/drawing/2016/5/10/chartex" xmlns:cx5="http://schemas.microsoft.com/office/drawing/2016/5/11/chartex" xmlns:cx6="http://schemas.microsoft.com/office/drawing/2016/5/12/chartex" xmlns:cx7="http://schemas.microsoft.com/office/drawing/2016/5/13/chartex" xmlns:cx8="http://schemas.microsoft.com/office/drawing/2016/5/14/chartex" xmlns:mc="http://schemas.openxmlformats.org/markup-compatibility/2006" xmlns:aink="http://schemas.microsoft.com/office/drawing/2016/ink" xmlns:am3d="http://schemas.microsoft.com/office/drawing/2017/model3d" xmlns:o="urn:schemas-microsoft-com:office:office" xmlns:r="http://schemas.openxmlformats.org/officeDocument/2006/relationships" xmlns:m="http://schemas.openxmlformats.org/officeDocument/2006/math" xmlns:v="urn:schemas-microsoft-com:vml" xmlns:wp14="http://schemas.microsoft.com/office/word/2010/wordprocessingDrawing" xmlns:wp="http://schemas.openxmlformats.org/drawingml/2006/wordprocessingDrawing" xmlns:w10="urn:schemas-microsoft-com:office:word" xmlns:w="http://schemas.openxmlformats.org/wordprocessingml/2006/main" xmlns:w14="http://schemas.microsoft.com/office/word/2010/wordml" xmlns:w15="http://schemas.microsoft.com/office/word/2012/wordml" xmlns:w16cid="http://schemas.microsoft.com/office/word/2016/wordml/cid" xmlns:w16se="http://schemas.microsoft.com/office/word/2015/wordml/symex" xmlns:wpg="http://schemas.microsoft.com/office/word/2010/wordprocessingGroup" xmlns:wpi="http://schemas.microsoft.com/office/word/2010/wordprocessingInk" xmlns:wne="http://schemas.microsoft.com/office/word/2006/wordml" xmlns:wps="http://schemas.microsoft.com/office/word/2010/wordprocessingShape" mc:Ignorable="w14 w15 w16se w16cid wp14">
   <w:p>
     <w:pPr>
       <w:pStyle w:val="Kopfzeile"/>
@@ -6650,7 +7729,7 @@
 </file>
 
 <file path=word/header9.xml><?xml version="1.0" encoding="utf-8"?>
-<w:hdr xmlns:wpc="http://schemas.microsoft.com/office/word/2010/wordprocessingCanvas" xmlns:cx="http://schemas.microsoft.com/office/drawing/2014/chartex" xmlns:cx1="http://schemas.microsoft.com/office/drawing/2015/9/8/chartex" xmlns:cx2="http://schemas.microsoft.com/office/drawing/2015/10/21/chartex" xmlns:cx3="http://schemas.microsoft.com/office/drawing/2016/5/9/chartex" xmlns:cx4="http://schemas.microsoft.com/office/drawing/2016/5/10/chartex" xmlns:cx5="http://schemas.microsoft.com/office/drawing/2016/5/11/chartex" xmlns:cx6="http://schemas.microsoft.com/office/drawing/2016/5/12/chartex" xmlns:cx7="http://schemas.microsoft.com/office/drawing/2016/5/13/chartex" xmlns:cx8="http://schemas.microsoft.com/office/drawing/2016/5/14/chartex" xmlns:mc="http://schemas.openxmlformats.org/markup-compatibility/2006" xmlns:aink="http://schemas.microsoft.com/office/drawing/2016/ink" xmlns:am3d="http://schemas.microsoft.com/office/drawing/2017/model3d" xmlns:o="urn:schemas-microsoft-com:office:office" xmlns:r="http://schemas.openxmlformats.org/officeDocument/2006/relationships" xmlns:m="http://schemas.openxmlformats.org/officeDocument/2006/math" xmlns:v="urn:schemas-microsoft-com:vml" xmlns:wp14="http://schemas.microsoft.com/office/word/2010/wordprocessingDrawing" xmlns:wp="http://schemas.openxmlformats.org/drawingml/2006/wordprocessingDrawing" xmlns:w10="urn:schemas-microsoft-com:office:word" xmlns:w="http://schemas.openxmlformats.org/wordprocessingml/2006/main" xmlns:w14="http://schemas.microsoft.com/office/word/2010/wordml" xmlns:w15="http://schemas.microsoft.com/office/word/2012/wordml" xmlns:w16cex="http://schemas.microsoft.com/office/word/2018/wordml/cex" xmlns:w16cid="http://schemas.microsoft.com/office/word/2016/wordml/cid" xmlns:w16="http://schemas.microsoft.com/office/word/2018/wordml" xmlns:w16se="http://schemas.microsoft.com/office/word/2015/wordml/symex" xmlns:wpg="http://schemas.microsoft.com/office/word/2010/wordprocessingGroup" xmlns:wpi="http://schemas.microsoft.com/office/word/2010/wordprocessingInk" xmlns:wne="http://schemas.microsoft.com/office/word/2006/wordml" xmlns:wps="http://schemas.microsoft.com/office/word/2010/wordprocessingShape" mc:Ignorable="w14 w15 w16se w16cid w16 w16cex wp14">
+<w:hdr xmlns:wpc="http://schemas.microsoft.com/office/word/2010/wordprocessingCanvas" xmlns:cx="http://schemas.microsoft.com/office/drawing/2014/chartex" xmlns:cx1="http://schemas.microsoft.com/office/drawing/2015/9/8/chartex" xmlns:cx2="http://schemas.microsoft.com/office/drawing/2015/10/21/chartex" xmlns:cx3="http://schemas.microsoft.com/office/drawing/2016/5/9/chartex" xmlns:cx4="http://schemas.microsoft.com/office/drawing/2016/5/10/chartex" xmlns:cx5="http://schemas.microsoft.com/office/drawing/2016/5/11/chartex" xmlns:cx6="http://schemas.microsoft.com/office/drawing/2016/5/12/chartex" xmlns:cx7="http://schemas.microsoft.com/office/drawing/2016/5/13/chartex" xmlns:cx8="http://schemas.microsoft.com/office/drawing/2016/5/14/chartex" xmlns:mc="http://schemas.openxmlformats.org/markup-compatibility/2006" xmlns:aink="http://schemas.microsoft.com/office/drawing/2016/ink" xmlns:am3d="http://schemas.microsoft.com/office/drawing/2017/model3d" xmlns:o="urn:schemas-microsoft-com:office:office" xmlns:r="http://schemas.openxmlformats.org/officeDocument/2006/relationships" xmlns:m="http://schemas.openxmlformats.org/officeDocument/2006/math" xmlns:v="urn:schemas-microsoft-com:vml" xmlns:wp14="http://schemas.microsoft.com/office/word/2010/wordprocessingDrawing" xmlns:wp="http://schemas.openxmlformats.org/drawingml/2006/wordprocessingDrawing" xmlns:w10="urn:schemas-microsoft-com:office:word" xmlns:w="http://schemas.openxmlformats.org/wordprocessingml/2006/main" xmlns:w14="http://schemas.microsoft.com/office/word/2010/wordml" xmlns:w15="http://schemas.microsoft.com/office/word/2012/wordml" xmlns:w16cid="http://schemas.microsoft.com/office/word/2016/wordml/cid" xmlns:w16se="http://schemas.microsoft.com/office/word/2015/wordml/symex" xmlns:wpg="http://schemas.microsoft.com/office/word/2010/wordprocessingGroup" xmlns:wpi="http://schemas.microsoft.com/office/word/2010/wordprocessingInk" xmlns:wne="http://schemas.microsoft.com/office/word/2006/wordml" xmlns:wps="http://schemas.microsoft.com/office/word/2010/wordprocessingShape" mc:Ignorable="w14 w15 w16se w16cid wp14">
   <w:p>
     <w:pPr>
       <w:pStyle w:val="Kopfzeile"/>
@@ -6683,8 +7762,121 @@
 </file>
 
 <file path=word/numbering.xml><?xml version="1.0" encoding="utf-8"?>
-<w:numbering xmlns:wpc="http://schemas.microsoft.com/office/word/2010/wordprocessingCanvas" xmlns:cx="http://schemas.microsoft.com/office/drawing/2014/chartex" xmlns:cx1="http://schemas.microsoft.com/office/drawing/2015/9/8/chartex" xmlns:cx2="http://schemas.microsoft.com/office/drawing/2015/10/21/chartex" xmlns:cx3="http://schemas.microsoft.com/office/drawing/2016/5/9/chartex" xmlns:cx4="http://schemas.microsoft.com/office/drawing/2016/5/10/chartex" xmlns:cx5="http://schemas.microsoft.com/office/drawing/2016/5/11/chartex" xmlns:cx6="http://schemas.microsoft.com/office/drawing/2016/5/12/chartex" xmlns:cx7="http://schemas.microsoft.com/office/drawing/2016/5/13/chartex" xmlns:cx8="http://schemas.microsoft.com/office/drawing/2016/5/14/chartex" xmlns:mc="http://schemas.openxmlformats.org/markup-compatibility/2006" xmlns:aink="http://schemas.microsoft.com/office/drawing/2016/ink" xmlns:am3d="http://schemas.microsoft.com/office/drawing/2017/model3d" xmlns:o="urn:schemas-microsoft-com:office:office" xmlns:r="http://schemas.openxmlformats.org/officeDocument/2006/relationships" xmlns:m="http://schemas.openxmlformats.org/officeDocument/2006/math" xmlns:v="urn:schemas-microsoft-com:vml" xmlns:wp14="http://schemas.microsoft.com/office/word/2010/wordprocessingDrawing" xmlns:wp="http://schemas.openxmlformats.org/drawingml/2006/wordprocessingDrawing" xmlns:w10="urn:schemas-microsoft-com:office:word" xmlns:w="http://schemas.openxmlformats.org/wordprocessingml/2006/main" xmlns:w14="http://schemas.microsoft.com/office/word/2010/wordml" xmlns:w15="http://schemas.microsoft.com/office/word/2012/wordml" xmlns:w16cex="http://schemas.microsoft.com/office/word/2018/wordml/cex" xmlns:w16cid="http://schemas.microsoft.com/office/word/2016/wordml/cid" xmlns:w16="http://schemas.microsoft.com/office/word/2018/wordml" xmlns:w16se="http://schemas.microsoft.com/office/word/2015/wordml/symex" xmlns:wpg="http://schemas.microsoft.com/office/word/2010/wordprocessingGroup" xmlns:wpi="http://schemas.microsoft.com/office/word/2010/wordprocessingInk" xmlns:wne="http://schemas.microsoft.com/office/word/2006/wordml" xmlns:wps="http://schemas.microsoft.com/office/word/2010/wordprocessingShape" mc:Ignorable="w14 w15 w16se w16cid w16 w16cex wp14">
+<w:numbering xmlns:wpc="http://schemas.microsoft.com/office/word/2010/wordprocessingCanvas" xmlns:cx="http://schemas.microsoft.com/office/drawing/2014/chartex" xmlns:cx1="http://schemas.microsoft.com/office/drawing/2015/9/8/chartex" xmlns:cx2="http://schemas.microsoft.com/office/drawing/2015/10/21/chartex" xmlns:cx3="http://schemas.microsoft.com/office/drawing/2016/5/9/chartex" xmlns:cx4="http://schemas.microsoft.com/office/drawing/2016/5/10/chartex" xmlns:cx5="http://schemas.microsoft.com/office/drawing/2016/5/11/chartex" xmlns:cx6="http://schemas.microsoft.com/office/drawing/2016/5/12/chartex" xmlns:cx7="http://schemas.microsoft.com/office/drawing/2016/5/13/chartex" xmlns:cx8="http://schemas.microsoft.com/office/drawing/2016/5/14/chartex" xmlns:mc="http://schemas.openxmlformats.org/markup-compatibility/2006" xmlns:aink="http://schemas.microsoft.com/office/drawing/2016/ink" xmlns:am3d="http://schemas.microsoft.com/office/drawing/2017/model3d" xmlns:o="urn:schemas-microsoft-com:office:office" xmlns:r="http://schemas.openxmlformats.org/officeDocument/2006/relationships" xmlns:m="http://schemas.openxmlformats.org/officeDocument/2006/math" xmlns:v="urn:schemas-microsoft-com:vml" xmlns:wp14="http://schemas.microsoft.com/office/word/2010/wordprocessingDrawing" xmlns:wp="http://schemas.openxmlformats.org/drawingml/2006/wordprocessingDrawing" xmlns:w10="urn:schemas-microsoft-com:office:word" xmlns:w="http://schemas.openxmlformats.org/wordprocessingml/2006/main" xmlns:w14="http://schemas.microsoft.com/office/word/2010/wordml" xmlns:w15="http://schemas.microsoft.com/office/word/2012/wordml" xmlns:w16cid="http://schemas.microsoft.com/office/word/2016/wordml/cid" xmlns:w16se="http://schemas.microsoft.com/office/word/2015/wordml/symex" xmlns:wpg="http://schemas.microsoft.com/office/word/2010/wordprocessingGroup" xmlns:wpi="http://schemas.microsoft.com/office/word/2010/wordprocessingInk" xmlns:wne="http://schemas.microsoft.com/office/word/2006/wordml" xmlns:wps="http://schemas.microsoft.com/office/word/2010/wordprocessingShape" mc:Ignorable="w14 w15 w16se w16cid wp14">
   <w:abstractNum w:abstractNumId="0" w15:restartNumberingAfterBreak="0">
+    <w:nsid w:val="2767646A"/>
+    <w:multiLevelType w:val="hybridMultilevel"/>
+    <w:tmpl w:val="476EA5F6"/>
+    <w:lvl w:ilvl="0" w:tplc="52503BE6">
+      <w:start w:val="3"/>
+      <w:numFmt w:val="bullet"/>
+      <w:lvlText w:val="-"/>
+      <w:lvlJc w:val="left"/>
+      <w:pPr>
+        <w:ind w:left="720" w:hanging="360"/>
+      </w:pPr>
+      <w:rPr>
+        <w:rFonts w:ascii="Calibri" w:eastAsiaTheme="minorHAnsi" w:hAnsi="Calibri" w:cs="Calibri" w:hint="default"/>
+      </w:rPr>
+    </w:lvl>
+    <w:lvl w:ilvl="1" w:tplc="04070003" w:tentative="1">
+      <w:start w:val="1"/>
+      <w:numFmt w:val="bullet"/>
+      <w:lvlText w:val="o"/>
+      <w:lvlJc w:val="left"/>
+      <w:pPr>
+        <w:ind w:left="1440" w:hanging="360"/>
+      </w:pPr>
+      <w:rPr>
+        <w:rFonts w:ascii="Courier New" w:hAnsi="Courier New" w:cs="Courier New" w:hint="default"/>
+      </w:rPr>
+    </w:lvl>
+    <w:lvl w:ilvl="2" w:tplc="04070005" w:tentative="1">
+      <w:start w:val="1"/>
+      <w:numFmt w:val="bullet"/>
+      <w:lvlText w:val=""/>
+      <w:lvlJc w:val="left"/>
+      <w:pPr>
+        <w:ind w:left="2160" w:hanging="360"/>
+      </w:pPr>
+      <w:rPr>
+        <w:rFonts w:ascii="Wingdings" w:hAnsi="Wingdings" w:hint="default"/>
+      </w:rPr>
+    </w:lvl>
+    <w:lvl w:ilvl="3" w:tplc="04070001" w:tentative="1">
+      <w:start w:val="1"/>
+      <w:numFmt w:val="bullet"/>
+      <w:lvlText w:val=""/>
+      <w:lvlJc w:val="left"/>
+      <w:pPr>
+        <w:ind w:left="2880" w:hanging="360"/>
+      </w:pPr>
+      <w:rPr>
+        <w:rFonts w:ascii="Symbol" w:hAnsi="Symbol" w:hint="default"/>
+      </w:rPr>
+    </w:lvl>
+    <w:lvl w:ilvl="4" w:tplc="04070003" w:tentative="1">
+      <w:start w:val="1"/>
+      <w:numFmt w:val="bullet"/>
+      <w:lvlText w:val="o"/>
+      <w:lvlJc w:val="left"/>
+      <w:pPr>
+        <w:ind w:left="3600" w:hanging="360"/>
+      </w:pPr>
+      <w:rPr>
+        <w:rFonts w:ascii="Courier New" w:hAnsi="Courier New" w:cs="Courier New" w:hint="default"/>
+      </w:rPr>
+    </w:lvl>
+    <w:lvl w:ilvl="5" w:tplc="04070005" w:tentative="1">
+      <w:start w:val="1"/>
+      <w:numFmt w:val="bullet"/>
+      <w:lvlText w:val=""/>
+      <w:lvlJc w:val="left"/>
+      <w:pPr>
+        <w:ind w:left="4320" w:hanging="360"/>
+      </w:pPr>
+      <w:rPr>
+        <w:rFonts w:ascii="Wingdings" w:hAnsi="Wingdings" w:hint="default"/>
+      </w:rPr>
+    </w:lvl>
+    <w:lvl w:ilvl="6" w:tplc="04070001" w:tentative="1">
+      <w:start w:val="1"/>
+      <w:numFmt w:val="bullet"/>
+      <w:lvlText w:val=""/>
+      <w:lvlJc w:val="left"/>
+      <w:pPr>
+        <w:ind w:left="5040" w:hanging="360"/>
+      </w:pPr>
+      <w:rPr>
+        <w:rFonts w:ascii="Symbol" w:hAnsi="Symbol" w:hint="default"/>
+      </w:rPr>
+    </w:lvl>
+    <w:lvl w:ilvl="7" w:tplc="04070003" w:tentative="1">
+      <w:start w:val="1"/>
+      <w:numFmt w:val="bullet"/>
+      <w:lvlText w:val="o"/>
+      <w:lvlJc w:val="left"/>
+      <w:pPr>
+        <w:ind w:left="5760" w:hanging="360"/>
+      </w:pPr>
+      <w:rPr>
+        <w:rFonts w:ascii="Courier New" w:hAnsi="Courier New" w:cs="Courier New" w:hint="default"/>
+      </w:rPr>
+    </w:lvl>
+    <w:lvl w:ilvl="8" w:tplc="04070005" w:tentative="1">
+      <w:start w:val="1"/>
+      <w:numFmt w:val="bullet"/>
+      <w:lvlText w:val=""/>
+      <w:lvlJc w:val="left"/>
+      <w:pPr>
+        <w:ind w:left="6480" w:hanging="360"/>
+      </w:pPr>
+      <w:rPr>
+        <w:rFonts w:ascii="Wingdings" w:hAnsi="Wingdings" w:hint="default"/>
+      </w:rPr>
+    </w:lvl>
+  </w:abstractNum>
+  <w:abstractNum w:abstractNumId="1" w15:restartNumberingAfterBreak="0">
     <w:nsid w:val="67270C3B"/>
     <w:multiLevelType w:val="hybridMultilevel"/>
     <w:tmpl w:val="E312E608"/>
@@ -6797,7 +7989,7 @@
       </w:rPr>
     </w:lvl>
   </w:abstractNum>
-  <w:abstractNum w:abstractNumId="1" w15:restartNumberingAfterBreak="0">
+  <w:abstractNum w:abstractNumId="2" w15:restartNumberingAfterBreak="0">
     <w:nsid w:val="6FBB3396"/>
     <w:multiLevelType w:val="multilevel"/>
     <w:tmpl w:val="8EE2EF66"/>
@@ -6911,16 +8103,19 @@
     </w:lvl>
   </w:abstractNum>
   <w:num w:numId="1">
-    <w:abstractNumId w:val="0"/>
+    <w:abstractNumId w:val="1"/>
   </w:num>
   <w:num w:numId="2">
-    <w:abstractNumId w:val="1"/>
+    <w:abstractNumId w:val="2"/>
+  </w:num>
+  <w:num w:numId="3">
+    <w:abstractNumId w:val="0"/>
   </w:num>
 </w:numbering>
 </file>
 
 <file path=word/styles.xml><?xml version="1.0" encoding="utf-8"?>
-<w:styles xmlns:mc="http://schemas.openxmlformats.org/markup-compatibility/2006" xmlns:r="http://schemas.openxmlformats.org/officeDocument/2006/relationships" xmlns:w="http://schemas.openxmlformats.org/wordprocessingml/2006/main" xmlns:w14="http://schemas.microsoft.com/office/word/2010/wordml" xmlns:w15="http://schemas.microsoft.com/office/word/2012/wordml" xmlns:w16cex="http://schemas.microsoft.com/office/word/2018/wordml/cex" xmlns:w16cid="http://schemas.microsoft.com/office/word/2016/wordml/cid" xmlns:w16="http://schemas.microsoft.com/office/word/2018/wordml" xmlns:w16se="http://schemas.microsoft.com/office/word/2015/wordml/symex" mc:Ignorable="w14 w15 w16se w16cid w16 w16cex">
+<w:styles xmlns:mc="http://schemas.openxmlformats.org/markup-compatibility/2006" xmlns:r="http://schemas.openxmlformats.org/officeDocument/2006/relationships" xmlns:w="http://schemas.openxmlformats.org/wordprocessingml/2006/main" xmlns:w14="http://schemas.microsoft.com/office/word/2010/wordml" xmlns:w15="http://schemas.microsoft.com/office/word/2012/wordml" xmlns:w16cid="http://schemas.microsoft.com/office/word/2016/wordml/cid" xmlns:w16se="http://schemas.microsoft.com/office/word/2015/wordml/symex" mc:Ignorable="w14 w15 w16se w16cid">
   <w:docDefaults>
     <w:rPrDefault>
       <w:rPr>
@@ -6936,7 +8131,7 @@
       </w:pPr>
     </w:pPrDefault>
   </w:docDefaults>
-  <w:latentStyles w:defLockedState="0" w:defUIPriority="99" w:defSemiHidden="0" w:defUnhideWhenUsed="0" w:defQFormat="0" w:count="376">
+  <w:latentStyles w:defLockedState="0" w:defUIPriority="99" w:defSemiHidden="0" w:defUnhideWhenUsed="0" w:defQFormat="0" w:count="377">
     <w:lsdException w:name="Normal" w:uiPriority="0" w:qFormat="1"/>
     <w:lsdException w:name="heading 1" w:uiPriority="9" w:qFormat="1"/>
     <w:lsdException w:name="heading 2" w:semiHidden="1" w:uiPriority="9" w:unhideWhenUsed="1" w:qFormat="1"/>
@@ -7313,6 +8508,7 @@
     <w:lsdException w:name="Hashtag" w:semiHidden="1" w:unhideWhenUsed="1"/>
     <w:lsdException w:name="Unresolved Mention" w:semiHidden="1" w:unhideWhenUsed="1"/>
     <w:lsdException w:name="Smart Link" w:semiHidden="1" w:unhideWhenUsed="1"/>
+    <w:lsdException w:name="Smart Link Error" w:semiHidden="1" w:unhideWhenUsed="1"/>
   </w:latentStyles>
   <w:style w:type="paragraph" w:default="1" w:styleId="Standard">
     <w:name w:val="Normal"/>
@@ -8082,7 +9278,7 @@
 </file>
 
 <file path=customXml/itemProps1.xml><?xml version="1.0" encoding="utf-8"?>
-<ds:datastoreItem xmlns:ds="http://schemas.openxmlformats.org/officeDocument/2006/customXml" ds:itemID="{4AAFBC95-391B-408C-8BE7-091BC51BC7B2}">
+<ds:datastoreItem xmlns:ds="http://schemas.openxmlformats.org/officeDocument/2006/customXml" ds:itemID="{6756CDB9-EEA3-477D-BBED-F0277B64349B}">
   <ds:schemaRefs>
     <ds:schemaRef ds:uri="http://schemas.openxmlformats.org/officeDocument/2006/bibliography"/>
   </ds:schemaRefs>

</xml_diff>